<commit_message>
update KKKPR NB until final
</commit_message>
<xml_diff>
--- a/public/templates/kkprnb/SURAT_PENGANTAR_PERSETUJUAN_KKPR_NB_DENGAN_PERTEK.docx
+++ b/public/templates/kkprnb/SURAT_PENGANTAR_PERSETUJUAN_KKPR_NB_DENGAN_PERTEK.docx
@@ -1,6 +1,6 @@
 
 <file path=word/document.xml><?xml version="1.0" encoding="utf-8"?>
-<w:document xmlns:wpc="http://schemas.microsoft.com/office/word/2010/wordprocessingCanvas" xmlns:cx="http://schemas.microsoft.com/office/drawing/2014/chartex" xmlns:cx1="http://schemas.microsoft.com/office/drawing/2015/9/8/chartex" xmlns:cx2="http://schemas.microsoft.com/office/drawing/2015/10/21/chartex" xmlns:cx3="http://schemas.microsoft.com/office/drawing/2016/5/9/chartex" xmlns:cx4="http://schemas.microsoft.com/office/drawing/2016/5/10/chartex" xmlns:cx5="http://schemas.microsoft.com/office/drawing/2016/5/11/chartex" xmlns:cx6="http://schemas.microsoft.com/office/drawing/2016/5/12/chartex" xmlns:cx7="http://schemas.microsoft.com/office/drawing/2016/5/13/chartex" xmlns:cx8="http://schemas.microsoft.com/office/drawing/2016/5/14/chartex" xmlns:mc="http://schemas.openxmlformats.org/markup-compatibility/2006" xmlns:aink="http://schemas.microsoft.com/office/drawing/2016/ink" xmlns:am3d="http://schemas.microsoft.com/office/drawing/2017/model3d" xmlns:o="urn:schemas-microsoft-com:office:office" xmlns:r="http://schemas.openxmlformats.org/officeDocument/2006/relationships" xmlns:m="http://schemas.openxmlformats.org/officeDocument/2006/math" xmlns:v="urn:schemas-microsoft-com:vml" xmlns:wp14="http://schemas.microsoft.com/office/word/2010/wordprocessingDrawing" xmlns:wp="http://schemas.openxmlformats.org/drawingml/2006/wordprocessingDrawing" xmlns:w10="urn:schemas-microsoft-com:office:word" xmlns:w="http://schemas.openxmlformats.org/wordprocessingml/2006/main" xmlns:w14="http://schemas.microsoft.com/office/word/2010/wordml" xmlns:w15="http://schemas.microsoft.com/office/word/2012/wordml" xmlns:w16cid="http://schemas.microsoft.com/office/word/2016/wordml/cid" xmlns:w16se="http://schemas.microsoft.com/office/word/2015/wordml/symex" xmlns:wpg="http://schemas.microsoft.com/office/word/2010/wordprocessingGroup" xmlns:wpi="http://schemas.microsoft.com/office/word/2010/wordprocessingInk" xmlns:wne="http://schemas.microsoft.com/office/word/2006/wordml" xmlns:wps="http://schemas.microsoft.com/office/word/2010/wordprocessingShape" mc:Ignorable="w14 w15 w16se w16cid wp14">
+<w:document xmlns:wpc="http://schemas.microsoft.com/office/word/2010/wordprocessingCanvas" xmlns:cx="http://schemas.microsoft.com/office/drawing/2014/chartex" xmlns:cx1="http://schemas.microsoft.com/office/drawing/2015/9/8/chartex" xmlns:cx2="http://schemas.microsoft.com/office/drawing/2015/10/21/chartex" xmlns:cx3="http://schemas.microsoft.com/office/drawing/2016/5/9/chartex" xmlns:cx4="http://schemas.microsoft.com/office/drawing/2016/5/10/chartex" xmlns:cx5="http://schemas.microsoft.com/office/drawing/2016/5/11/chartex" xmlns:cx6="http://schemas.microsoft.com/office/drawing/2016/5/12/chartex" xmlns:cx7="http://schemas.microsoft.com/office/drawing/2016/5/13/chartex" xmlns:cx8="http://schemas.microsoft.com/office/drawing/2016/5/14/chartex" xmlns:mc="http://schemas.openxmlformats.org/markup-compatibility/2006" xmlns:aink="http://schemas.microsoft.com/office/drawing/2016/ink" xmlns:am3d="http://schemas.microsoft.com/office/drawing/2017/model3d" xmlns:o="urn:schemas-microsoft-com:office:office" xmlns:oel="http://schemas.microsoft.com/office/2019/extlst" xmlns:r="http://schemas.openxmlformats.org/officeDocument/2006/relationships" xmlns:m="http://schemas.openxmlformats.org/officeDocument/2006/math" xmlns:v="urn:schemas-microsoft-com:vml" xmlns:wp14="http://schemas.microsoft.com/office/word/2010/wordprocessingDrawing" xmlns:wp="http://schemas.openxmlformats.org/drawingml/2006/wordprocessingDrawing" xmlns:w10="urn:schemas-microsoft-com:office:word" xmlns:w="http://schemas.openxmlformats.org/wordprocessingml/2006/main" xmlns:w14="http://schemas.microsoft.com/office/word/2010/wordml" xmlns:w15="http://schemas.microsoft.com/office/word/2012/wordml" xmlns:w16cex="http://schemas.microsoft.com/office/word/2018/wordml/cex" xmlns:w16cid="http://schemas.microsoft.com/office/word/2016/wordml/cid" xmlns:w16="http://schemas.microsoft.com/office/word/2018/wordml" xmlns:w16du="http://schemas.microsoft.com/office/word/2023/wordml/word16du" xmlns:w16sdtdh="http://schemas.microsoft.com/office/word/2020/wordml/sdtdatahash" xmlns:w16sdtfl="http://schemas.microsoft.com/office/word/2024/wordml/sdtformatlock" xmlns:w16se="http://schemas.microsoft.com/office/word/2015/wordml/symex" xmlns:wpg="http://schemas.microsoft.com/office/word/2010/wordprocessingGroup" xmlns:wpi="http://schemas.microsoft.com/office/word/2010/wordprocessingInk" xmlns:wne="http://schemas.microsoft.com/office/word/2006/wordml" xmlns:wps="http://schemas.microsoft.com/office/word/2010/wordprocessingShape" mc:Ignorable="w14 w15 w16se w16cid w16 w16cex w16sdtdh w16sdtfl w16du wp14">
   <w:body>
     <w:p>
       <w:pPr>
@@ -107,35 +107,7 @@
         <w:rPr>
           <w:rFonts w:ascii="Arial" w:eastAsia="Arial" w:hAnsi="Arial" w:cs="Arial"/>
         </w:rPr>
-        <w:t xml:space="preserve">Jalan </w:t>
-      </w:r>
-      <w:proofErr w:type="spellStart"/>
-      <w:r>
-        <w:rPr>
-          <w:rFonts w:ascii="Arial" w:eastAsia="Arial" w:hAnsi="Arial" w:cs="Arial"/>
-        </w:rPr>
-        <w:t>Semanggi</w:t>
-      </w:r>
-      <w:proofErr w:type="spellEnd"/>
-      <w:r>
-        <w:rPr>
-          <w:rFonts w:ascii="Arial" w:eastAsia="Arial" w:hAnsi="Arial" w:cs="Arial"/>
-        </w:rPr>
-        <w:t xml:space="preserve"> </w:t>
-      </w:r>
-      <w:proofErr w:type="spellStart"/>
-      <w:r>
-        <w:rPr>
-          <w:rFonts w:ascii="Arial" w:eastAsia="Arial" w:hAnsi="Arial" w:cs="Arial"/>
-        </w:rPr>
-        <w:t>Nomor</w:t>
-      </w:r>
-      <w:proofErr w:type="spellEnd"/>
-      <w:r>
-        <w:rPr>
-          <w:rFonts w:ascii="Arial" w:eastAsia="Arial" w:hAnsi="Arial" w:cs="Arial"/>
-        </w:rPr>
-        <w:t xml:space="preserve"> 19 Mataram, Nusa Tenggara Barat</w:t>
+        <w:t>Jalan Semanggi Nomor 19 Mataram, Nusa Tenggara Barat</w:t>
       </w:r>
     </w:p>
     <w:p>
@@ -147,41 +119,11 @@
           <w:rFonts w:ascii="Arial" w:eastAsia="Arial" w:hAnsi="Arial" w:cs="Arial"/>
         </w:rPr>
       </w:pPr>
-      <w:proofErr w:type="spellStart"/>
-      <w:proofErr w:type="gramStart"/>
       <w:r>
         <w:rPr>
           <w:rFonts w:ascii="Arial" w:eastAsia="Arial" w:hAnsi="Arial" w:cs="Arial"/>
         </w:rPr>
-        <w:t>Telepon</w:t>
-      </w:r>
-      <w:proofErr w:type="spellEnd"/>
-      <w:r>
-        <w:rPr>
-          <w:rFonts w:ascii="Arial" w:eastAsia="Arial" w:hAnsi="Arial" w:cs="Arial"/>
-        </w:rPr>
-        <w:t xml:space="preserve"> :</w:t>
-      </w:r>
-      <w:proofErr w:type="gramEnd"/>
-      <w:r>
-        <w:rPr>
-          <w:rFonts w:ascii="Arial" w:eastAsia="Arial" w:hAnsi="Arial" w:cs="Arial"/>
-        </w:rPr>
-        <w:t xml:space="preserve"> (0370) 633095,646670, </w:t>
-      </w:r>
-      <w:proofErr w:type="spellStart"/>
-      <w:r>
-        <w:rPr>
-          <w:rFonts w:ascii="Arial" w:eastAsia="Arial" w:hAnsi="Arial" w:cs="Arial"/>
-        </w:rPr>
-        <w:t>Posel</w:t>
-      </w:r>
-      <w:proofErr w:type="spellEnd"/>
-      <w:r>
-        <w:rPr>
-          <w:rFonts w:ascii="Arial" w:eastAsia="Arial" w:hAnsi="Arial" w:cs="Arial"/>
-        </w:rPr>
-        <w:t xml:space="preserve"> : pu.mataram@gmail.com </w:t>
+        <w:t xml:space="preserve">Telepon : (0370) 633095,646670, Posel : pu.mataram@gmail.com </w:t>
       </w:r>
     </w:p>
     <w:p>
@@ -246,7 +188,7 @@
               </wp:anchor>
             </w:drawing>
           </mc:Choice>
-          <mc:Fallback xmlns:cr="http://schemas.microsoft.com/office/comments/2020/reactions" xmlns="http://schemas.microsoft.com/office/tasks/2019/documenttasks" xmlns:w16cex="http://schemas.microsoft.com/office/word/2018/wordml/cex" xmlns:w16="http://schemas.microsoft.com/office/word/2018/wordml" xmlns:dgm="http://schemas.openxmlformats.org/drawingml/2006/diagram" xmlns:lc="http://schemas.openxmlformats.org/drawingml/2006/lockedCanvas" xmlns:c="http://schemas.openxmlformats.org/drawingml/2006/chart" xmlns:pic="http://schemas.openxmlformats.org/drawingml/2006/picture" xmlns:a="http://schemas.openxmlformats.org/drawingml/2006/main" xmlns:sl="http://schemas.openxmlformats.org/schemaLibrary/2006/main">
+          <mc:Fallback xmlns:sl="http://schemas.openxmlformats.org/schemaLibrary/2006/main" xmlns:a="http://schemas.openxmlformats.org/drawingml/2006/main" xmlns:pic="http://schemas.openxmlformats.org/drawingml/2006/picture" xmlns:c="http://schemas.openxmlformats.org/drawingml/2006/chart" xmlns:lc="http://schemas.openxmlformats.org/drawingml/2006/lockedCanvas" xmlns:dgm="http://schemas.openxmlformats.org/drawingml/2006/diagram" xmlns="http://schemas.microsoft.com/office/tasks/2019/documenttasks" xmlns:cr="http://schemas.microsoft.com/office/comments/2020/reactions">
             <w:drawing>
               <wp:anchor allowOverlap="1" behindDoc="0" distB="4294967294" distT="4294967294" distL="114300" distR="114300" hidden="0" layoutInCell="1" locked="0" relativeHeight="0" simplePos="0">
                 <wp:simplePos x="0" y="0"/>
@@ -377,7 +319,6 @@
                 <w:szCs w:val="24"/>
               </w:rPr>
             </w:pPr>
-            <w:proofErr w:type="spellStart"/>
             <w:r>
               <w:rPr>
                 <w:rFonts w:ascii="Arial" w:eastAsia="Arial" w:hAnsi="Arial" w:cs="Arial"/>
@@ -389,7 +330,6 @@
               </w:rPr>
               <w:t>Sesuaikan</w:t>
             </w:r>
-            <w:proofErr w:type="spellEnd"/>
             <w:r>
               <w:rPr>
                 <w:rFonts w:ascii="Arial" w:eastAsia="Arial" w:hAnsi="Arial" w:cs="Arial"/>
@@ -461,7 +401,6 @@
                 <w:szCs w:val="24"/>
               </w:rPr>
             </w:pPr>
-            <w:proofErr w:type="spellStart"/>
             <w:r>
               <w:rPr>
                 <w:rFonts w:ascii="Arial" w:eastAsia="Arial" w:hAnsi="Arial" w:cs="Arial"/>
@@ -473,7 +412,6 @@
               </w:rPr>
               <w:t>Sesuaikan</w:t>
             </w:r>
-            <w:proofErr w:type="spellEnd"/>
             <w:r>
               <w:rPr>
                 <w:rFonts w:ascii="Arial" w:eastAsia="Arial" w:hAnsi="Arial" w:cs="Arial"/>
@@ -528,7 +466,6 @@
           <w:szCs w:val="24"/>
         </w:rPr>
       </w:pPr>
-      <w:proofErr w:type="spellStart"/>
       <w:r>
         <w:rPr>
           <w:rFonts w:ascii="Arial" w:eastAsia="Arial" w:hAnsi="Arial" w:cs="Arial"/>
@@ -536,17 +473,7 @@
           <w:sz w:val="24"/>
           <w:szCs w:val="24"/>
         </w:rPr>
-        <w:t>Yth</w:t>
-      </w:r>
-      <w:proofErr w:type="spellEnd"/>
-      <w:r>
-        <w:rPr>
-          <w:rFonts w:ascii="Arial" w:eastAsia="Arial" w:hAnsi="Arial" w:cs="Arial"/>
-          <w:color w:val="000000"/>
-          <w:sz w:val="24"/>
-          <w:szCs w:val="24"/>
-        </w:rPr>
-        <w:t>.</w:t>
+        <w:t>Yth.</w:t>
       </w:r>
       <w:r>
         <w:rPr>
@@ -556,66 +483,7 @@
           <w:szCs w:val="24"/>
         </w:rPr>
         <w:tab/>
-      </w:r>
-      <w:proofErr w:type="spellStart"/>
-      <w:r>
-        <w:rPr>
-          <w:rFonts w:ascii="Arial" w:eastAsia="Arial" w:hAnsi="Arial" w:cs="Arial"/>
-          <w:color w:val="000000"/>
-          <w:sz w:val="24"/>
-          <w:szCs w:val="24"/>
-        </w:rPr>
-        <w:t>Kepala</w:t>
-      </w:r>
-      <w:proofErr w:type="spellEnd"/>
-      <w:r>
-        <w:rPr>
-          <w:rFonts w:ascii="Arial" w:eastAsia="Arial" w:hAnsi="Arial" w:cs="Arial"/>
-          <w:color w:val="000000"/>
-          <w:sz w:val="24"/>
-          <w:szCs w:val="24"/>
-        </w:rPr>
-        <w:t xml:space="preserve"> </w:t>
-      </w:r>
-      <w:proofErr w:type="spellStart"/>
-      <w:r>
-        <w:rPr>
-          <w:rFonts w:ascii="Arial" w:eastAsia="Arial" w:hAnsi="Arial" w:cs="Arial"/>
-          <w:color w:val="000000"/>
-          <w:sz w:val="24"/>
-          <w:szCs w:val="24"/>
-        </w:rPr>
-        <w:t>Dinas</w:t>
-      </w:r>
-      <w:proofErr w:type="spellEnd"/>
-      <w:r>
-        <w:rPr>
-          <w:rFonts w:ascii="Arial" w:eastAsia="Arial" w:hAnsi="Arial" w:cs="Arial"/>
-          <w:color w:val="000000"/>
-          <w:sz w:val="24"/>
-          <w:szCs w:val="24"/>
-        </w:rPr>
-        <w:t xml:space="preserve"> </w:t>
-      </w:r>
-      <w:proofErr w:type="spellStart"/>
-      <w:r>
-        <w:rPr>
-          <w:rFonts w:ascii="Arial" w:eastAsia="Arial" w:hAnsi="Arial" w:cs="Arial"/>
-          <w:color w:val="000000"/>
-          <w:sz w:val="24"/>
-          <w:szCs w:val="24"/>
-        </w:rPr>
-        <w:t>Penanaman</w:t>
-      </w:r>
-      <w:proofErr w:type="spellEnd"/>
-      <w:r>
-        <w:rPr>
-          <w:rFonts w:ascii="Arial" w:eastAsia="Arial" w:hAnsi="Arial" w:cs="Arial"/>
-          <w:color w:val="000000"/>
-          <w:sz w:val="24"/>
-          <w:szCs w:val="24"/>
-        </w:rPr>
-        <w:t xml:space="preserve"> Modal dan </w:t>
+        <w:t xml:space="preserve">Kepala Dinas Penanaman Modal dan </w:t>
       </w:r>
     </w:p>
     <w:p>
@@ -639,7 +507,6 @@
           <w:szCs w:val="24"/>
         </w:rPr>
       </w:pPr>
-      <w:proofErr w:type="spellStart"/>
       <w:r>
         <w:rPr>
           <w:rFonts w:ascii="Arial" w:eastAsia="Arial" w:hAnsi="Arial" w:cs="Arial"/>
@@ -647,57 +514,7 @@
           <w:sz w:val="24"/>
           <w:szCs w:val="24"/>
         </w:rPr>
-        <w:t>Pelayanan</w:t>
-      </w:r>
-      <w:proofErr w:type="spellEnd"/>
-      <w:r>
-        <w:rPr>
-          <w:rFonts w:ascii="Arial" w:eastAsia="Arial" w:hAnsi="Arial" w:cs="Arial"/>
-          <w:color w:val="000000"/>
-          <w:sz w:val="24"/>
-          <w:szCs w:val="24"/>
-        </w:rPr>
-        <w:t xml:space="preserve"> </w:t>
-      </w:r>
-      <w:proofErr w:type="spellStart"/>
-      <w:r>
-        <w:rPr>
-          <w:rFonts w:ascii="Arial" w:eastAsia="Arial" w:hAnsi="Arial" w:cs="Arial"/>
-          <w:color w:val="000000"/>
-          <w:sz w:val="24"/>
-          <w:szCs w:val="24"/>
-        </w:rPr>
-        <w:t>Terpadu</w:t>
-      </w:r>
-      <w:proofErr w:type="spellEnd"/>
-      <w:r>
-        <w:rPr>
-          <w:rFonts w:ascii="Arial" w:eastAsia="Arial" w:hAnsi="Arial" w:cs="Arial"/>
-          <w:color w:val="000000"/>
-          <w:sz w:val="24"/>
-          <w:szCs w:val="24"/>
-        </w:rPr>
-        <w:t xml:space="preserve"> Satu </w:t>
-      </w:r>
-      <w:proofErr w:type="spellStart"/>
-      <w:r>
-        <w:rPr>
-          <w:rFonts w:ascii="Arial" w:eastAsia="Arial" w:hAnsi="Arial" w:cs="Arial"/>
-          <w:color w:val="000000"/>
-          <w:sz w:val="24"/>
-          <w:szCs w:val="24"/>
-        </w:rPr>
-        <w:t>Pintu</w:t>
-      </w:r>
-      <w:proofErr w:type="spellEnd"/>
-      <w:r>
-        <w:rPr>
-          <w:rFonts w:ascii="Arial" w:eastAsia="Arial" w:hAnsi="Arial" w:cs="Arial"/>
-          <w:color w:val="000000"/>
-          <w:sz w:val="24"/>
-          <w:szCs w:val="24"/>
-        </w:rPr>
-        <w:t xml:space="preserve"> Kota Mataram</w:t>
+        <w:t>Pelayanan Terpadu Satu Pintu Kota Mataram</w:t>
       </w:r>
     </w:p>
     <w:p>
@@ -798,7 +615,6 @@
           <w:highlight w:val="white"/>
         </w:rPr>
       </w:pPr>
-      <w:proofErr w:type="gramStart"/>
       <w:r>
         <w:rPr>
           <w:rFonts w:ascii="Arial" w:eastAsia="Arial" w:hAnsi="Arial" w:cs="Arial"/>
@@ -807,18 +623,7 @@
           <w:szCs w:val="24"/>
           <w:highlight w:val="white"/>
         </w:rPr>
-        <w:t>NOMOR:…</w:t>
-      </w:r>
-      <w:proofErr w:type="gramEnd"/>
-      <w:r>
-        <w:rPr>
-          <w:rFonts w:ascii="Arial" w:eastAsia="Arial" w:hAnsi="Arial" w:cs="Arial"/>
-          <w:color w:val="000000"/>
-          <w:sz w:val="24"/>
-          <w:szCs w:val="24"/>
-          <w:highlight w:val="white"/>
-        </w:rPr>
-        <w:t>………………………………………..</w:t>
+        <w:t>NOMOR:…………………………………………..</w:t>
       </w:r>
     </w:p>
     <w:p>
@@ -924,7 +729,6 @@
                 <w:highlight w:val="white"/>
               </w:rPr>
             </w:pPr>
-            <w:proofErr w:type="spellStart"/>
             <w:r>
               <w:rPr>
                 <w:rFonts w:ascii="Arial" w:eastAsia="Arial" w:hAnsi="Arial" w:cs="Arial"/>
@@ -933,31 +737,8 @@
                 <w:szCs w:val="24"/>
                 <w:highlight w:val="white"/>
               </w:rPr>
-              <w:t>Dokumen</w:t>
+              <w:t>Dokumen yang dikirimkan</w:t>
             </w:r>
-            <w:proofErr w:type="spellEnd"/>
-            <w:r>
-              <w:rPr>
-                <w:rFonts w:ascii="Arial" w:eastAsia="Arial" w:hAnsi="Arial" w:cs="Arial"/>
-                <w:color w:val="000000"/>
-                <w:sz w:val="24"/>
-                <w:szCs w:val="24"/>
-                <w:highlight w:val="white"/>
-              </w:rPr>
-              <w:t xml:space="preserve"> yang </w:t>
-            </w:r>
-            <w:proofErr w:type="spellStart"/>
-            <w:r>
-              <w:rPr>
-                <w:rFonts w:ascii="Arial" w:eastAsia="Arial" w:hAnsi="Arial" w:cs="Arial"/>
-                <w:color w:val="000000"/>
-                <w:sz w:val="24"/>
-                <w:szCs w:val="24"/>
-                <w:highlight w:val="white"/>
-              </w:rPr>
-              <w:t>dikirimkan</w:t>
-            </w:r>
-            <w:proofErr w:type="spellEnd"/>
           </w:p>
         </w:tc>
         <w:tc>
@@ -984,7 +765,6 @@
                 <w:highlight w:val="white"/>
               </w:rPr>
             </w:pPr>
-            <w:proofErr w:type="spellStart"/>
             <w:r>
               <w:rPr>
                 <w:rFonts w:ascii="Arial" w:eastAsia="Arial" w:hAnsi="Arial" w:cs="Arial"/>
@@ -995,7 +775,6 @@
               </w:rPr>
               <w:t>Banyaknya</w:t>
             </w:r>
-            <w:proofErr w:type="spellEnd"/>
           </w:p>
         </w:tc>
         <w:tc>
@@ -1022,7 +801,6 @@
                 <w:highlight w:val="white"/>
               </w:rPr>
             </w:pPr>
-            <w:proofErr w:type="spellStart"/>
             <w:r>
               <w:rPr>
                 <w:rFonts w:ascii="Arial" w:eastAsia="Arial" w:hAnsi="Arial" w:cs="Arial"/>
@@ -1031,18 +809,7 @@
                 <w:szCs w:val="24"/>
                 <w:highlight w:val="white"/>
               </w:rPr>
-              <w:t>Ket</w:t>
-            </w:r>
-            <w:proofErr w:type="spellEnd"/>
-            <w:r>
-              <w:rPr>
-                <w:rFonts w:ascii="Arial" w:eastAsia="Arial" w:hAnsi="Arial" w:cs="Arial"/>
-                <w:color w:val="000000"/>
-                <w:sz w:val="24"/>
-                <w:szCs w:val="24"/>
-                <w:highlight w:val="white"/>
-              </w:rPr>
-              <w:t>.</w:t>
+              <w:t>Ket.</w:t>
             </w:r>
           </w:p>
         </w:tc>
@@ -1105,7 +872,6 @@
                 <w:highlight w:val="white"/>
               </w:rPr>
             </w:pPr>
-            <w:proofErr w:type="spellStart"/>
             <w:r>
               <w:rPr>
                 <w:rFonts w:ascii="Arial" w:eastAsia="Arial" w:hAnsi="Arial" w:cs="Arial"/>
@@ -1114,9 +880,8 @@
                 <w:szCs w:val="24"/>
                 <w:highlight w:val="white"/>
               </w:rPr>
-              <w:t>Dokumen</w:t>
+              <w:t xml:space="preserve">Dokumen permohonan KKPR non-Berusaha an. </w:t>
             </w:r>
-            <w:proofErr w:type="spellEnd"/>
             <w:r>
               <w:rPr>
                 <w:rFonts w:ascii="Arial" w:eastAsia="Arial" w:hAnsi="Arial" w:cs="Arial"/>
@@ -1125,95 +890,7 @@
                 <w:szCs w:val="24"/>
                 <w:highlight w:val="white"/>
               </w:rPr>
-              <w:t xml:space="preserve"> </w:t>
-            </w:r>
-            <w:proofErr w:type="spellStart"/>
-            <w:r>
-              <w:rPr>
-                <w:rFonts w:ascii="Arial" w:eastAsia="Arial" w:hAnsi="Arial" w:cs="Arial"/>
-                <w:color w:val="000000"/>
-                <w:sz w:val="24"/>
-                <w:szCs w:val="24"/>
-                <w:highlight w:val="white"/>
-              </w:rPr>
-              <w:t>permohonan</w:t>
-            </w:r>
-            <w:proofErr w:type="spellEnd"/>
-            <w:r>
-              <w:rPr>
-                <w:rFonts w:ascii="Arial" w:eastAsia="Arial" w:hAnsi="Arial" w:cs="Arial"/>
-                <w:color w:val="000000"/>
-                <w:sz w:val="24"/>
-                <w:szCs w:val="24"/>
-                <w:highlight w:val="white"/>
-              </w:rPr>
-              <w:t xml:space="preserve"> KKPR non-</w:t>
-            </w:r>
-            <w:proofErr w:type="spellStart"/>
-            <w:r>
-              <w:rPr>
-                <w:rFonts w:ascii="Arial" w:eastAsia="Arial" w:hAnsi="Arial" w:cs="Arial"/>
-                <w:color w:val="000000"/>
-                <w:sz w:val="24"/>
-                <w:szCs w:val="24"/>
-                <w:highlight w:val="white"/>
-              </w:rPr>
-              <w:t>Berusaha</w:t>
-            </w:r>
-            <w:proofErr w:type="spellEnd"/>
-            <w:r>
-              <w:rPr>
-                <w:rFonts w:ascii="Arial" w:eastAsia="Arial" w:hAnsi="Arial" w:cs="Arial"/>
-                <w:color w:val="000000"/>
-                <w:sz w:val="24"/>
-                <w:szCs w:val="24"/>
-                <w:highlight w:val="white"/>
-              </w:rPr>
-              <w:t xml:space="preserve"> an. &lt;&lt;</w:t>
-            </w:r>
-            <w:proofErr w:type="spellStart"/>
-            <w:r>
-              <w:rPr>
-                <w:rFonts w:ascii="Arial" w:eastAsia="Arial" w:hAnsi="Arial" w:cs="Arial"/>
-                <w:color w:val="000000"/>
-                <w:sz w:val="24"/>
-                <w:szCs w:val="24"/>
-                <w:highlight w:val="white"/>
-              </w:rPr>
-              <w:t>nama</w:t>
-            </w:r>
-            <w:proofErr w:type="spellEnd"/>
-            <w:r>
-              <w:rPr>
-                <w:rFonts w:ascii="Arial" w:eastAsia="Arial" w:hAnsi="Arial" w:cs="Arial"/>
-                <w:color w:val="000000"/>
-                <w:sz w:val="24"/>
-                <w:szCs w:val="24"/>
-                <w:highlight w:val="white"/>
-              </w:rPr>
-              <w:t xml:space="preserve"> </w:t>
-            </w:r>
-            <w:proofErr w:type="spellStart"/>
-            <w:r>
-              <w:rPr>
-                <w:rFonts w:ascii="Arial" w:eastAsia="Arial" w:hAnsi="Arial" w:cs="Arial"/>
-                <w:color w:val="000000"/>
-                <w:sz w:val="24"/>
-                <w:szCs w:val="24"/>
-                <w:highlight w:val="white"/>
-              </w:rPr>
-              <w:t>pemohon</w:t>
-            </w:r>
-            <w:proofErr w:type="spellEnd"/>
-            <w:r>
-              <w:rPr>
-                <w:rFonts w:ascii="Arial" w:eastAsia="Arial" w:hAnsi="Arial" w:cs="Arial"/>
-                <w:color w:val="000000"/>
-                <w:sz w:val="24"/>
-                <w:szCs w:val="24"/>
-                <w:highlight w:val="white"/>
-              </w:rPr>
-              <w:t>&gt;&gt;</w:t>
+              <w:t>${nama_pemohon}</w:t>
             </w:r>
           </w:p>
         </w:tc>
@@ -1248,20 +925,8 @@
                 <w:szCs w:val="24"/>
                 <w:highlight w:val="white"/>
               </w:rPr>
-              <w:t xml:space="preserve">1 </w:t>
+              <w:t>1 berkas</w:t>
             </w:r>
-            <w:proofErr w:type="spellStart"/>
-            <w:r>
-              <w:rPr>
-                <w:rFonts w:ascii="Arial" w:eastAsia="Arial" w:hAnsi="Arial" w:cs="Arial"/>
-                <w:color w:val="000000"/>
-                <w:sz w:val="24"/>
-                <w:szCs w:val="24"/>
-                <w:highlight w:val="white"/>
-              </w:rPr>
-              <w:t>berkas</w:t>
-            </w:r>
-            <w:proofErr w:type="spellEnd"/>
           </w:p>
         </w:tc>
         <w:tc>
@@ -1291,7 +956,6 @@
                 <w:highlight w:val="white"/>
               </w:rPr>
             </w:pPr>
-            <w:proofErr w:type="spellStart"/>
             <w:r>
               <w:rPr>
                 <w:rFonts w:ascii="Arial" w:eastAsia="Arial" w:hAnsi="Arial" w:cs="Arial"/>
@@ -1300,194 +964,7 @@
                 <w:szCs w:val="24"/>
                 <w:highlight w:val="white"/>
               </w:rPr>
-              <w:t>Telah</w:t>
-            </w:r>
-            <w:proofErr w:type="spellEnd"/>
-            <w:r>
-              <w:rPr>
-                <w:rFonts w:ascii="Arial" w:eastAsia="Arial" w:hAnsi="Arial" w:cs="Arial"/>
-                <w:color w:val="000000"/>
-                <w:sz w:val="24"/>
-                <w:szCs w:val="24"/>
-                <w:highlight w:val="white"/>
-              </w:rPr>
-              <w:t xml:space="preserve"> </w:t>
-            </w:r>
-            <w:proofErr w:type="spellStart"/>
-            <w:r>
-              <w:rPr>
-                <w:rFonts w:ascii="Arial" w:eastAsia="Arial" w:hAnsi="Arial" w:cs="Arial"/>
-                <w:color w:val="000000"/>
-                <w:sz w:val="24"/>
-                <w:szCs w:val="24"/>
-                <w:highlight w:val="white"/>
-              </w:rPr>
-              <w:t>diperiksa</w:t>
-            </w:r>
-            <w:proofErr w:type="spellEnd"/>
-            <w:r>
-              <w:rPr>
-                <w:rFonts w:ascii="Arial" w:eastAsia="Arial" w:hAnsi="Arial" w:cs="Arial"/>
-                <w:color w:val="000000"/>
-                <w:sz w:val="24"/>
-                <w:szCs w:val="24"/>
-                <w:highlight w:val="white"/>
-              </w:rPr>
-              <w:t xml:space="preserve"> </w:t>
-            </w:r>
-            <w:proofErr w:type="spellStart"/>
-            <w:r>
-              <w:rPr>
-                <w:rFonts w:ascii="Arial" w:eastAsia="Arial" w:hAnsi="Arial" w:cs="Arial"/>
-                <w:color w:val="000000"/>
-                <w:sz w:val="24"/>
-                <w:szCs w:val="24"/>
-                <w:highlight w:val="white"/>
-              </w:rPr>
-              <w:t>kelengkapannya</w:t>
-            </w:r>
-            <w:proofErr w:type="spellEnd"/>
-            <w:r>
-              <w:rPr>
-                <w:rFonts w:ascii="Arial" w:eastAsia="Arial" w:hAnsi="Arial" w:cs="Arial"/>
-                <w:color w:val="000000"/>
-                <w:sz w:val="24"/>
-                <w:szCs w:val="24"/>
-                <w:highlight w:val="white"/>
-              </w:rPr>
-              <w:t xml:space="preserve"> </w:t>
-            </w:r>
-            <w:proofErr w:type="spellStart"/>
-            <w:r>
-              <w:rPr>
-                <w:rFonts w:ascii="Arial" w:eastAsia="Arial" w:hAnsi="Arial" w:cs="Arial"/>
-                <w:color w:val="000000"/>
-                <w:sz w:val="24"/>
-                <w:szCs w:val="24"/>
-                <w:highlight w:val="white"/>
-              </w:rPr>
-              <w:t>untuk</w:t>
-            </w:r>
-            <w:proofErr w:type="spellEnd"/>
-            <w:r>
-              <w:rPr>
-                <w:rFonts w:ascii="Arial" w:eastAsia="Arial" w:hAnsi="Arial" w:cs="Arial"/>
-                <w:color w:val="000000"/>
-                <w:sz w:val="24"/>
-                <w:szCs w:val="24"/>
-                <w:highlight w:val="white"/>
-              </w:rPr>
-              <w:t xml:space="preserve"> </w:t>
-            </w:r>
-            <w:proofErr w:type="spellStart"/>
-            <w:r>
-              <w:rPr>
-                <w:rFonts w:ascii="Arial" w:eastAsia="Arial" w:hAnsi="Arial" w:cs="Arial"/>
-                <w:color w:val="000000"/>
-                <w:sz w:val="24"/>
-                <w:szCs w:val="24"/>
-                <w:highlight w:val="white"/>
-              </w:rPr>
-              <w:t>digunakan</w:t>
-            </w:r>
-            <w:proofErr w:type="spellEnd"/>
-            <w:r>
-              <w:rPr>
-                <w:rFonts w:ascii="Arial" w:eastAsia="Arial" w:hAnsi="Arial" w:cs="Arial"/>
-                <w:color w:val="000000"/>
-                <w:sz w:val="24"/>
-                <w:szCs w:val="24"/>
-                <w:highlight w:val="white"/>
-              </w:rPr>
-              <w:t xml:space="preserve"> </w:t>
-            </w:r>
-            <w:proofErr w:type="spellStart"/>
-            <w:r>
-              <w:rPr>
-                <w:rFonts w:ascii="Arial" w:eastAsia="Arial" w:hAnsi="Arial" w:cs="Arial"/>
-                <w:color w:val="000000"/>
-                <w:sz w:val="24"/>
-                <w:szCs w:val="24"/>
-                <w:highlight w:val="white"/>
-              </w:rPr>
-              <w:t>dalam</w:t>
-            </w:r>
-            <w:proofErr w:type="spellEnd"/>
-            <w:r>
-              <w:rPr>
-                <w:rFonts w:ascii="Arial" w:eastAsia="Arial" w:hAnsi="Arial" w:cs="Arial"/>
-                <w:color w:val="000000"/>
-                <w:sz w:val="24"/>
-                <w:szCs w:val="24"/>
-                <w:highlight w:val="white"/>
-              </w:rPr>
-              <w:t xml:space="preserve"> </w:t>
-            </w:r>
-            <w:proofErr w:type="spellStart"/>
-            <w:r>
-              <w:rPr>
-                <w:rFonts w:ascii="Arial" w:eastAsia="Arial" w:hAnsi="Arial" w:cs="Arial"/>
-                <w:color w:val="000000"/>
-                <w:sz w:val="24"/>
-                <w:szCs w:val="24"/>
-                <w:highlight w:val="white"/>
-              </w:rPr>
-              <w:t>Penilaian</w:t>
-            </w:r>
-            <w:proofErr w:type="spellEnd"/>
-            <w:r>
-              <w:rPr>
-                <w:rFonts w:ascii="Arial" w:eastAsia="Arial" w:hAnsi="Arial" w:cs="Arial"/>
-                <w:color w:val="000000"/>
-                <w:sz w:val="24"/>
-                <w:szCs w:val="24"/>
-                <w:highlight w:val="white"/>
-              </w:rPr>
-              <w:t xml:space="preserve"> </w:t>
-            </w:r>
-            <w:proofErr w:type="spellStart"/>
-            <w:r>
-              <w:rPr>
-                <w:rFonts w:ascii="Arial" w:eastAsia="Arial" w:hAnsi="Arial" w:cs="Arial"/>
-                <w:color w:val="000000"/>
-                <w:sz w:val="24"/>
-                <w:szCs w:val="24"/>
-                <w:highlight w:val="white"/>
-              </w:rPr>
-              <w:t>Teknis</w:t>
-            </w:r>
-            <w:proofErr w:type="spellEnd"/>
-            <w:r>
-              <w:rPr>
-                <w:rFonts w:ascii="Arial" w:eastAsia="Arial" w:hAnsi="Arial" w:cs="Arial"/>
-                <w:color w:val="000000"/>
-                <w:sz w:val="24"/>
-                <w:szCs w:val="24"/>
-                <w:highlight w:val="white"/>
-              </w:rPr>
-              <w:t xml:space="preserve"> </w:t>
-            </w:r>
-            <w:proofErr w:type="spellStart"/>
-            <w:r>
-              <w:rPr>
-                <w:rFonts w:ascii="Arial" w:eastAsia="Arial" w:hAnsi="Arial" w:cs="Arial"/>
-                <w:color w:val="000000"/>
-                <w:sz w:val="24"/>
-                <w:szCs w:val="24"/>
-                <w:highlight w:val="white"/>
-              </w:rPr>
-              <w:t>Pertanahan</w:t>
-            </w:r>
-            <w:proofErr w:type="spellEnd"/>
-            <w:r>
-              <w:rPr>
-                <w:rFonts w:ascii="Arial" w:eastAsia="Arial" w:hAnsi="Arial" w:cs="Arial"/>
-                <w:color w:val="000000"/>
-                <w:sz w:val="24"/>
-                <w:szCs w:val="24"/>
-                <w:highlight w:val="white"/>
-              </w:rPr>
-              <w:t>.</w:t>
+              <w:t>Telah diperiksa kelengkapannya untuk digunakan dalam Penilaian Teknis Pertanahan.</w:t>
             </w:r>
           </w:p>
           <w:p>
@@ -1512,7 +989,6 @@
                 <w:highlight w:val="white"/>
               </w:rPr>
             </w:pPr>
-            <w:proofErr w:type="spellStart"/>
             <w:r>
               <w:rPr>
                 <w:rFonts w:ascii="Arial" w:eastAsia="Arial" w:hAnsi="Arial" w:cs="Arial"/>
@@ -1520,157 +996,7 @@
                 <w:szCs w:val="24"/>
                 <w:highlight w:val="white"/>
               </w:rPr>
-              <w:t>Telah</w:t>
-            </w:r>
-            <w:proofErr w:type="spellEnd"/>
-            <w:r>
-              <w:rPr>
-                <w:rFonts w:ascii="Arial" w:eastAsia="Arial" w:hAnsi="Arial" w:cs="Arial"/>
-                <w:sz w:val="24"/>
-                <w:szCs w:val="24"/>
-                <w:highlight w:val="white"/>
-              </w:rPr>
-              <w:t xml:space="preserve"> </w:t>
-            </w:r>
-            <w:proofErr w:type="spellStart"/>
-            <w:r>
-              <w:rPr>
-                <w:rFonts w:ascii="Arial" w:eastAsia="Arial" w:hAnsi="Arial" w:cs="Arial"/>
-                <w:sz w:val="24"/>
-                <w:szCs w:val="24"/>
-                <w:highlight w:val="white"/>
-              </w:rPr>
-              <w:t>sesuai</w:t>
-            </w:r>
-            <w:proofErr w:type="spellEnd"/>
-            <w:r>
-              <w:rPr>
-                <w:rFonts w:ascii="Arial" w:eastAsia="Arial" w:hAnsi="Arial" w:cs="Arial"/>
-                <w:sz w:val="24"/>
-                <w:szCs w:val="24"/>
-                <w:highlight w:val="white"/>
-              </w:rPr>
-              <w:t xml:space="preserve"> </w:t>
-            </w:r>
-            <w:proofErr w:type="spellStart"/>
-            <w:r>
-              <w:rPr>
-                <w:rFonts w:ascii="Arial" w:eastAsia="Arial" w:hAnsi="Arial" w:cs="Arial"/>
-                <w:sz w:val="24"/>
-                <w:szCs w:val="24"/>
-                <w:highlight w:val="white"/>
-              </w:rPr>
-              <w:t>pola</w:t>
-            </w:r>
-            <w:proofErr w:type="spellEnd"/>
-            <w:r>
-              <w:rPr>
-                <w:rFonts w:ascii="Arial" w:eastAsia="Arial" w:hAnsi="Arial" w:cs="Arial"/>
-                <w:sz w:val="24"/>
-                <w:szCs w:val="24"/>
-                <w:highlight w:val="white"/>
-              </w:rPr>
-              <w:t xml:space="preserve"> </w:t>
-            </w:r>
-            <w:proofErr w:type="spellStart"/>
-            <w:r>
-              <w:rPr>
-                <w:rFonts w:ascii="Arial" w:eastAsia="Arial" w:hAnsi="Arial" w:cs="Arial"/>
-                <w:sz w:val="24"/>
-                <w:szCs w:val="24"/>
-                <w:highlight w:val="white"/>
-              </w:rPr>
-              <w:t>ruangnya</w:t>
-            </w:r>
-            <w:proofErr w:type="spellEnd"/>
-            <w:r>
-              <w:rPr>
-                <w:rFonts w:ascii="Arial" w:eastAsia="Arial" w:hAnsi="Arial" w:cs="Arial"/>
-                <w:sz w:val="24"/>
-                <w:szCs w:val="24"/>
-                <w:highlight w:val="white"/>
-              </w:rPr>
-              <w:t xml:space="preserve"> </w:t>
-            </w:r>
-            <w:proofErr w:type="spellStart"/>
-            <w:r>
-              <w:rPr>
-                <w:rFonts w:ascii="Arial" w:eastAsia="Arial" w:hAnsi="Arial" w:cs="Arial"/>
-                <w:sz w:val="24"/>
-                <w:szCs w:val="24"/>
-                <w:highlight w:val="white"/>
-              </w:rPr>
-              <w:t>dengan</w:t>
-            </w:r>
-            <w:proofErr w:type="spellEnd"/>
-            <w:r>
-              <w:rPr>
-                <w:rFonts w:ascii="Arial" w:eastAsia="Arial" w:hAnsi="Arial" w:cs="Arial"/>
-                <w:sz w:val="24"/>
-                <w:szCs w:val="24"/>
-                <w:highlight w:val="white"/>
-              </w:rPr>
-              <w:t xml:space="preserve"> </w:t>
-            </w:r>
-            <w:proofErr w:type="spellStart"/>
-            <w:r>
-              <w:rPr>
-                <w:rFonts w:ascii="Arial" w:eastAsia="Arial" w:hAnsi="Arial" w:cs="Arial"/>
-                <w:sz w:val="24"/>
-                <w:szCs w:val="24"/>
-                <w:highlight w:val="white"/>
-              </w:rPr>
-              <w:t>pemanfaatan</w:t>
-            </w:r>
-            <w:proofErr w:type="spellEnd"/>
-            <w:r>
-              <w:rPr>
-                <w:rFonts w:ascii="Arial" w:eastAsia="Arial" w:hAnsi="Arial" w:cs="Arial"/>
-                <w:sz w:val="24"/>
-                <w:szCs w:val="24"/>
-                <w:highlight w:val="white"/>
-              </w:rPr>
-              <w:t xml:space="preserve"> </w:t>
-            </w:r>
-            <w:proofErr w:type="spellStart"/>
-            <w:r>
-              <w:rPr>
-                <w:rFonts w:ascii="Arial" w:eastAsia="Arial" w:hAnsi="Arial" w:cs="Arial"/>
-                <w:sz w:val="24"/>
-                <w:szCs w:val="24"/>
-                <w:highlight w:val="white"/>
-              </w:rPr>
-              <w:t>ruang</w:t>
-            </w:r>
-            <w:proofErr w:type="spellEnd"/>
-            <w:r>
-              <w:rPr>
-                <w:rFonts w:ascii="Arial" w:eastAsia="Arial" w:hAnsi="Arial" w:cs="Arial"/>
-                <w:sz w:val="24"/>
-                <w:szCs w:val="24"/>
-                <w:highlight w:val="white"/>
-              </w:rPr>
-              <w:t xml:space="preserve"> yang </w:t>
-            </w:r>
-            <w:proofErr w:type="spellStart"/>
-            <w:r>
-              <w:rPr>
-                <w:rFonts w:ascii="Arial" w:eastAsia="Arial" w:hAnsi="Arial" w:cs="Arial"/>
-                <w:sz w:val="24"/>
-                <w:szCs w:val="24"/>
-                <w:highlight w:val="white"/>
-              </w:rPr>
-              <w:t>dimohonkan</w:t>
-            </w:r>
-            <w:proofErr w:type="spellEnd"/>
-            <w:r>
-              <w:rPr>
-                <w:rFonts w:ascii="Arial" w:eastAsia="Arial" w:hAnsi="Arial" w:cs="Arial"/>
-                <w:sz w:val="24"/>
-                <w:szCs w:val="24"/>
-                <w:highlight w:val="white"/>
-              </w:rPr>
-              <w:t>.</w:t>
+              <w:t>Telah sesuai pola ruangnya dengan pemanfaatan ruang yang dimohonkan.</w:t>
             </w:r>
           </w:p>
         </w:tc>
@@ -1714,7 +1040,6 @@
           <w:szCs w:val="24"/>
         </w:rPr>
       </w:pPr>
-      <w:proofErr w:type="spellStart"/>
       <w:r>
         <w:rPr>
           <w:rFonts w:ascii="Arial" w:eastAsia="Arial" w:hAnsi="Arial" w:cs="Arial"/>
@@ -1722,117 +1047,7 @@
           <w:sz w:val="24"/>
           <w:szCs w:val="24"/>
         </w:rPr>
-        <w:t>Kepala</w:t>
-      </w:r>
-      <w:proofErr w:type="spellEnd"/>
-      <w:r>
-        <w:rPr>
-          <w:rFonts w:ascii="Arial" w:eastAsia="Arial" w:hAnsi="Arial" w:cs="Arial"/>
-          <w:color w:val="000000"/>
-          <w:sz w:val="24"/>
-          <w:szCs w:val="24"/>
-        </w:rPr>
-        <w:t xml:space="preserve"> </w:t>
-      </w:r>
-      <w:proofErr w:type="spellStart"/>
-      <w:r>
-        <w:rPr>
-          <w:rFonts w:ascii="Arial" w:eastAsia="Arial" w:hAnsi="Arial" w:cs="Arial"/>
-          <w:color w:val="000000"/>
-          <w:sz w:val="24"/>
-          <w:szCs w:val="24"/>
-        </w:rPr>
-        <w:t>Dinas</w:t>
-      </w:r>
-      <w:proofErr w:type="spellEnd"/>
-      <w:r>
-        <w:rPr>
-          <w:rFonts w:ascii="Arial" w:eastAsia="Arial" w:hAnsi="Arial" w:cs="Arial"/>
-          <w:color w:val="000000"/>
-          <w:sz w:val="24"/>
-          <w:szCs w:val="24"/>
-        </w:rPr>
-        <w:t xml:space="preserve"> </w:t>
-      </w:r>
-      <w:proofErr w:type="spellStart"/>
-      <w:r>
-        <w:rPr>
-          <w:rFonts w:ascii="Arial" w:eastAsia="Arial" w:hAnsi="Arial" w:cs="Arial"/>
-          <w:color w:val="000000"/>
-          <w:sz w:val="24"/>
-          <w:szCs w:val="24"/>
-        </w:rPr>
-        <w:t>Pekerjaan</w:t>
-      </w:r>
-      <w:proofErr w:type="spellEnd"/>
-      <w:r>
-        <w:rPr>
-          <w:rFonts w:ascii="Arial" w:eastAsia="Arial" w:hAnsi="Arial" w:cs="Arial"/>
-          <w:color w:val="000000"/>
-          <w:sz w:val="24"/>
-          <w:szCs w:val="24"/>
-        </w:rPr>
-        <w:t xml:space="preserve"> </w:t>
-      </w:r>
-      <w:proofErr w:type="spellStart"/>
-      <w:r>
-        <w:rPr>
-          <w:rFonts w:ascii="Arial" w:eastAsia="Arial" w:hAnsi="Arial" w:cs="Arial"/>
-          <w:color w:val="000000"/>
-          <w:sz w:val="24"/>
-          <w:szCs w:val="24"/>
-        </w:rPr>
-        <w:t>Umum</w:t>
-      </w:r>
-      <w:proofErr w:type="spellEnd"/>
-      <w:r>
-        <w:rPr>
-          <w:rFonts w:ascii="Arial" w:eastAsia="Arial" w:hAnsi="Arial" w:cs="Arial"/>
-          <w:color w:val="000000"/>
-          <w:sz w:val="24"/>
-          <w:szCs w:val="24"/>
-        </w:rPr>
-        <w:t xml:space="preserve"> dan </w:t>
-      </w:r>
-      <w:proofErr w:type="spellStart"/>
-      <w:r>
-        <w:rPr>
-          <w:rFonts w:ascii="Arial" w:eastAsia="Arial" w:hAnsi="Arial" w:cs="Arial"/>
-          <w:color w:val="000000"/>
-          <w:sz w:val="24"/>
-          <w:szCs w:val="24"/>
-        </w:rPr>
-        <w:t>Penataan</w:t>
-      </w:r>
-      <w:proofErr w:type="spellEnd"/>
-      <w:r>
-        <w:rPr>
-          <w:rFonts w:ascii="Arial" w:eastAsia="Arial" w:hAnsi="Arial" w:cs="Arial"/>
-          <w:color w:val="000000"/>
-          <w:sz w:val="24"/>
-          <w:szCs w:val="24"/>
-        </w:rPr>
-        <w:t xml:space="preserve"> </w:t>
-      </w:r>
-      <w:proofErr w:type="spellStart"/>
-      <w:r>
-        <w:rPr>
-          <w:rFonts w:ascii="Arial" w:eastAsia="Arial" w:hAnsi="Arial" w:cs="Arial"/>
-          <w:color w:val="000000"/>
-          <w:sz w:val="24"/>
-          <w:szCs w:val="24"/>
-        </w:rPr>
-        <w:t>Ruang</w:t>
-      </w:r>
-      <w:proofErr w:type="spellEnd"/>
-      <w:r>
-        <w:rPr>
-          <w:rFonts w:ascii="Arial" w:eastAsia="Arial" w:hAnsi="Arial" w:cs="Arial"/>
-          <w:color w:val="000000"/>
-          <w:sz w:val="24"/>
-          <w:szCs w:val="24"/>
-        </w:rPr>
-        <w:t>,</w:t>
+        <w:t>Kepala Dinas Pekerjaan Umum dan Penataan Ruang,</w:t>
       </w:r>
     </w:p>
     <w:p>
@@ -1920,7 +1135,6 @@
           <w:u w:val="single"/>
         </w:rPr>
       </w:pPr>
-      <w:proofErr w:type="spellStart"/>
       <w:r>
         <w:rPr>
           <w:rFonts w:ascii="Arial" w:eastAsia="Arial" w:hAnsi="Arial" w:cs="Arial"/>
@@ -1929,40 +1143,7 @@
           <w:szCs w:val="24"/>
           <w:u w:val="single"/>
         </w:rPr>
-        <w:t>Lale</w:t>
-      </w:r>
-      <w:proofErr w:type="spellEnd"/>
-      <w:r>
-        <w:rPr>
-          <w:rFonts w:ascii="Arial" w:eastAsia="Arial" w:hAnsi="Arial" w:cs="Arial"/>
-          <w:color w:val="000000"/>
-          <w:sz w:val="24"/>
-          <w:szCs w:val="24"/>
-          <w:u w:val="single"/>
-        </w:rPr>
-        <w:t xml:space="preserve"> </w:t>
-      </w:r>
-      <w:proofErr w:type="spellStart"/>
-      <w:r>
-        <w:rPr>
-          <w:rFonts w:ascii="Arial" w:eastAsia="Arial" w:hAnsi="Arial" w:cs="Arial"/>
-          <w:color w:val="000000"/>
-          <w:sz w:val="24"/>
-          <w:szCs w:val="24"/>
-          <w:u w:val="single"/>
-        </w:rPr>
-        <w:t>Widiahning</w:t>
-      </w:r>
-      <w:proofErr w:type="spellEnd"/>
-      <w:r>
-        <w:rPr>
-          <w:rFonts w:ascii="Arial" w:eastAsia="Arial" w:hAnsi="Arial" w:cs="Arial"/>
-          <w:color w:val="000000"/>
-          <w:sz w:val="24"/>
-          <w:szCs w:val="24"/>
-          <w:u w:val="single"/>
-        </w:rPr>
-        <w:t>, S.T.</w:t>
+        <w:t>Lale Widiahning, S.T.</w:t>
       </w:r>
     </w:p>
     <w:p>
@@ -1990,29 +1171,7 @@
           <w:sz w:val="24"/>
           <w:szCs w:val="24"/>
         </w:rPr>
-        <w:t xml:space="preserve">Pembina </w:t>
-      </w:r>
-      <w:proofErr w:type="spellStart"/>
-      <w:proofErr w:type="gramStart"/>
-      <w:r>
-        <w:rPr>
-          <w:rFonts w:ascii="Arial" w:eastAsia="Arial" w:hAnsi="Arial" w:cs="Arial"/>
-          <w:color w:val="000000"/>
-          <w:sz w:val="24"/>
-          <w:szCs w:val="24"/>
-        </w:rPr>
-        <w:t>Tk.I</w:t>
-      </w:r>
-      <w:proofErr w:type="spellEnd"/>
-      <w:proofErr w:type="gramEnd"/>
-      <w:r>
-        <w:rPr>
-          <w:rFonts w:ascii="Arial" w:eastAsia="Arial" w:hAnsi="Arial" w:cs="Arial"/>
-          <w:color w:val="000000"/>
-          <w:sz w:val="24"/>
-          <w:szCs w:val="24"/>
-        </w:rPr>
-        <w:t xml:space="preserve"> (IV/b)</w:t>
+        <w:t>Pembina Tk.I (IV/b)</w:t>
       </w:r>
     </w:p>
     <w:tbl>
@@ -2088,37 +1247,12 @@
                 <w:color w:val="000000"/>
               </w:rPr>
             </w:pPr>
-            <w:proofErr w:type="spellStart"/>
             <w:r>
               <w:rPr>
                 <w:rFonts w:ascii="Arial" w:eastAsia="Arial" w:hAnsi="Arial" w:cs="Arial"/>
                 <w:color w:val="000000"/>
               </w:rPr>
-              <w:t>Sekretaris</w:t>
-            </w:r>
-            <w:proofErr w:type="spellEnd"/>
-            <w:r>
-              <w:rPr>
-                <w:rFonts w:ascii="Arial" w:eastAsia="Arial" w:hAnsi="Arial" w:cs="Arial"/>
-                <w:color w:val="000000"/>
-              </w:rPr>
-              <w:t xml:space="preserve"> </w:t>
-            </w:r>
-            <w:proofErr w:type="spellStart"/>
-            <w:r>
-              <w:rPr>
-                <w:rFonts w:ascii="Arial" w:eastAsia="Arial" w:hAnsi="Arial" w:cs="Arial"/>
-                <w:color w:val="000000"/>
-              </w:rPr>
-              <w:t>Dinas</w:t>
-            </w:r>
-            <w:proofErr w:type="spellEnd"/>
-            <w:r>
-              <w:rPr>
-                <w:rFonts w:ascii="Arial" w:eastAsia="Arial" w:hAnsi="Arial" w:cs="Arial"/>
-                <w:color w:val="000000"/>
-              </w:rPr>
-              <w:t xml:space="preserve"> PUPR</w:t>
+              <w:t>Sekretaris Dinas PUPR</w:t>
             </w:r>
           </w:p>
         </w:tc>
@@ -2164,47 +1298,13 @@
                 <w:color w:val="000000"/>
               </w:rPr>
             </w:pPr>
-            <w:proofErr w:type="spellStart"/>
             <w:r>
               <w:rPr>
                 <w:rFonts w:ascii="Arial" w:eastAsia="Arial" w:hAnsi="Arial" w:cs="Arial"/>
                 <w:color w:val="000000"/>
               </w:rPr>
-              <w:t>Kepala</w:t>
+              <w:t>Kepala Bidang Tata Ruang</w:t>
             </w:r>
-            <w:proofErr w:type="spellEnd"/>
-            <w:r>
-              <w:rPr>
-                <w:rFonts w:ascii="Arial" w:eastAsia="Arial" w:hAnsi="Arial" w:cs="Arial"/>
-                <w:color w:val="000000"/>
-              </w:rPr>
-              <w:t xml:space="preserve"> </w:t>
-            </w:r>
-            <w:proofErr w:type="spellStart"/>
-            <w:r>
-              <w:rPr>
-                <w:rFonts w:ascii="Arial" w:eastAsia="Arial" w:hAnsi="Arial" w:cs="Arial"/>
-                <w:color w:val="000000"/>
-              </w:rPr>
-              <w:t>Bidang</w:t>
-            </w:r>
-            <w:proofErr w:type="spellEnd"/>
-            <w:r>
-              <w:rPr>
-                <w:rFonts w:ascii="Arial" w:eastAsia="Arial" w:hAnsi="Arial" w:cs="Arial"/>
-                <w:color w:val="000000"/>
-              </w:rPr>
-              <w:t xml:space="preserve"> Tata </w:t>
-            </w:r>
-            <w:proofErr w:type="spellStart"/>
-            <w:r>
-              <w:rPr>
-                <w:rFonts w:ascii="Arial" w:eastAsia="Arial" w:hAnsi="Arial" w:cs="Arial"/>
-                <w:color w:val="000000"/>
-              </w:rPr>
-              <w:t>Ruang</w:t>
-            </w:r>
-            <w:proofErr w:type="spellEnd"/>
           </w:p>
         </w:tc>
         <w:tc>
@@ -2249,47 +1349,13 @@
                 <w:color w:val="000000"/>
               </w:rPr>
             </w:pPr>
-            <w:proofErr w:type="spellStart"/>
             <w:r>
               <w:rPr>
                 <w:rFonts w:ascii="Arial" w:eastAsia="Arial" w:hAnsi="Arial" w:cs="Arial"/>
                 <w:color w:val="000000"/>
               </w:rPr>
-              <w:t>Fungsional</w:t>
+              <w:t>Fungsional Penata Ruang</w:t>
             </w:r>
-            <w:proofErr w:type="spellEnd"/>
-            <w:r>
-              <w:rPr>
-                <w:rFonts w:ascii="Arial" w:eastAsia="Arial" w:hAnsi="Arial" w:cs="Arial"/>
-                <w:color w:val="000000"/>
-              </w:rPr>
-              <w:t xml:space="preserve"> </w:t>
-            </w:r>
-            <w:proofErr w:type="spellStart"/>
-            <w:r>
-              <w:rPr>
-                <w:rFonts w:ascii="Arial" w:eastAsia="Arial" w:hAnsi="Arial" w:cs="Arial"/>
-                <w:color w:val="000000"/>
-              </w:rPr>
-              <w:t>Penata</w:t>
-            </w:r>
-            <w:proofErr w:type="spellEnd"/>
-            <w:r>
-              <w:rPr>
-                <w:rFonts w:ascii="Arial" w:eastAsia="Arial" w:hAnsi="Arial" w:cs="Arial"/>
-                <w:color w:val="000000"/>
-              </w:rPr>
-              <w:t xml:space="preserve"> </w:t>
-            </w:r>
-            <w:proofErr w:type="spellStart"/>
-            <w:r>
-              <w:rPr>
-                <w:rFonts w:ascii="Arial" w:eastAsia="Arial" w:hAnsi="Arial" w:cs="Arial"/>
-                <w:color w:val="000000"/>
-              </w:rPr>
-              <w:t>Ruang</w:t>
-            </w:r>
-            <w:proofErr w:type="spellEnd"/>
           </w:p>
         </w:tc>
         <w:tc>
@@ -2615,7 +1681,6 @@
         <w:lastRenderedPageBreak/>
         <w:t>PEMERINTAH KOTA MATARAM</w:t>
       </w:r>
-      <w:bookmarkStart w:id="0" w:name="_GoBack"/>
       <w:r>
         <w:rPr>
           <w:noProof/>
@@ -2664,7 +1729,6 @@
           </wp:anchor>
         </w:drawing>
       </w:r>
-      <w:bookmarkEnd w:id="0"/>
     </w:p>
     <w:p>
       <w:pPr>
@@ -2703,35 +1767,7 @@
         <w:rPr>
           <w:rFonts w:ascii="Arial" w:eastAsia="Arial" w:hAnsi="Arial" w:cs="Arial"/>
         </w:rPr>
-        <w:t xml:space="preserve">Jalan </w:t>
-      </w:r>
-      <w:proofErr w:type="spellStart"/>
-      <w:r>
-        <w:rPr>
-          <w:rFonts w:ascii="Arial" w:eastAsia="Arial" w:hAnsi="Arial" w:cs="Arial"/>
-        </w:rPr>
-        <w:t>Semanggi</w:t>
-      </w:r>
-      <w:proofErr w:type="spellEnd"/>
-      <w:r>
-        <w:rPr>
-          <w:rFonts w:ascii="Arial" w:eastAsia="Arial" w:hAnsi="Arial" w:cs="Arial"/>
-        </w:rPr>
-        <w:t xml:space="preserve"> </w:t>
-      </w:r>
-      <w:proofErr w:type="spellStart"/>
-      <w:r>
-        <w:rPr>
-          <w:rFonts w:ascii="Arial" w:eastAsia="Arial" w:hAnsi="Arial" w:cs="Arial"/>
-        </w:rPr>
-        <w:t>Nomor</w:t>
-      </w:r>
-      <w:proofErr w:type="spellEnd"/>
-      <w:r>
-        <w:rPr>
-          <w:rFonts w:ascii="Arial" w:eastAsia="Arial" w:hAnsi="Arial" w:cs="Arial"/>
-        </w:rPr>
-        <w:t xml:space="preserve"> 19 Mataram, Nusa Tenggara Barat</w:t>
+        <w:t>Jalan Semanggi Nomor 19 Mataram, Nusa Tenggara Barat</w:t>
       </w:r>
     </w:p>
     <w:p>
@@ -2743,41 +1779,11 @@
           <w:rFonts w:ascii="Arial" w:eastAsia="Arial" w:hAnsi="Arial" w:cs="Arial"/>
         </w:rPr>
       </w:pPr>
-      <w:proofErr w:type="spellStart"/>
-      <w:proofErr w:type="gramStart"/>
       <w:r>
         <w:rPr>
           <w:rFonts w:ascii="Arial" w:eastAsia="Arial" w:hAnsi="Arial" w:cs="Arial"/>
         </w:rPr>
-        <w:t>Telepon</w:t>
-      </w:r>
-      <w:proofErr w:type="spellEnd"/>
-      <w:r>
-        <w:rPr>
-          <w:rFonts w:ascii="Arial" w:eastAsia="Arial" w:hAnsi="Arial" w:cs="Arial"/>
-        </w:rPr>
-        <w:t xml:space="preserve"> :</w:t>
-      </w:r>
-      <w:proofErr w:type="gramEnd"/>
-      <w:r>
-        <w:rPr>
-          <w:rFonts w:ascii="Arial" w:eastAsia="Arial" w:hAnsi="Arial" w:cs="Arial"/>
-        </w:rPr>
-        <w:t xml:space="preserve"> (0370) 633095,646670, </w:t>
-      </w:r>
-      <w:proofErr w:type="spellStart"/>
-      <w:r>
-        <w:rPr>
-          <w:rFonts w:ascii="Arial" w:eastAsia="Arial" w:hAnsi="Arial" w:cs="Arial"/>
-        </w:rPr>
-        <w:t>Posel</w:t>
-      </w:r>
-      <w:proofErr w:type="spellEnd"/>
-      <w:r>
-        <w:rPr>
-          <w:rFonts w:ascii="Arial" w:eastAsia="Arial" w:hAnsi="Arial" w:cs="Arial"/>
-        </w:rPr>
-        <w:t xml:space="preserve"> : pu.mataram@gmail.com </w:t>
+        <w:t xml:space="preserve">Telepon : (0370) 633095,646670, Posel : pu.mataram@gmail.com </w:t>
       </w:r>
     </w:p>
     <w:p>
@@ -2842,7 +1848,7 @@
               </wp:anchor>
             </w:drawing>
           </mc:Choice>
-          <mc:Fallback xmlns:cr="http://schemas.microsoft.com/office/comments/2020/reactions" xmlns="http://schemas.microsoft.com/office/tasks/2019/documenttasks" xmlns:w16cex="http://schemas.microsoft.com/office/word/2018/wordml/cex" xmlns:w16="http://schemas.microsoft.com/office/word/2018/wordml" xmlns:dgm="http://schemas.openxmlformats.org/drawingml/2006/diagram" xmlns:lc="http://schemas.openxmlformats.org/drawingml/2006/lockedCanvas" xmlns:c="http://schemas.openxmlformats.org/drawingml/2006/chart" xmlns:pic="http://schemas.openxmlformats.org/drawingml/2006/picture" xmlns:a="http://schemas.openxmlformats.org/drawingml/2006/main" xmlns:sl="http://schemas.openxmlformats.org/schemaLibrary/2006/main">
+          <mc:Fallback xmlns:sl="http://schemas.openxmlformats.org/schemaLibrary/2006/main" xmlns:a="http://schemas.openxmlformats.org/drawingml/2006/main" xmlns:pic="http://schemas.openxmlformats.org/drawingml/2006/picture" xmlns:c="http://schemas.openxmlformats.org/drawingml/2006/chart" xmlns:lc="http://schemas.openxmlformats.org/drawingml/2006/lockedCanvas" xmlns:dgm="http://schemas.openxmlformats.org/drawingml/2006/diagram" xmlns="http://schemas.microsoft.com/office/tasks/2019/documenttasks" xmlns:cr="http://schemas.microsoft.com/office/comments/2020/reactions">
             <w:drawing>
               <wp:anchor allowOverlap="1" behindDoc="0" distB="4294967294" distT="4294967294" distL="114300" distR="114300" hidden="0" layoutInCell="1" locked="0" relativeHeight="0" simplePos="0">
                 <wp:simplePos x="0" y="0"/>
@@ -2965,7 +1971,6 @@
                 <w:szCs w:val="24"/>
               </w:rPr>
             </w:pPr>
-            <w:proofErr w:type="spellStart"/>
             <w:r>
               <w:rPr>
                 <w:rFonts w:ascii="Arial" w:eastAsia="Arial" w:hAnsi="Arial" w:cs="Arial"/>
@@ -2977,7 +1982,6 @@
               </w:rPr>
               <w:t>Sesuaikan</w:t>
             </w:r>
-            <w:proofErr w:type="spellEnd"/>
             <w:r>
               <w:rPr>
                 <w:rFonts w:ascii="Arial" w:eastAsia="Arial" w:hAnsi="Arial" w:cs="Arial"/>
@@ -3041,7 +2045,6 @@
                 <w:szCs w:val="24"/>
               </w:rPr>
             </w:pPr>
-            <w:proofErr w:type="spellStart"/>
             <w:r>
               <w:rPr>
                 <w:rFonts w:ascii="Arial" w:eastAsia="Arial" w:hAnsi="Arial" w:cs="Arial"/>
@@ -3053,7 +2056,6 @@
               </w:rPr>
               <w:t>Sesuaikan</w:t>
             </w:r>
-            <w:proofErr w:type="spellEnd"/>
             <w:r>
               <w:rPr>
                 <w:rFonts w:ascii="Arial" w:eastAsia="Arial" w:hAnsi="Arial" w:cs="Arial"/>
@@ -3091,23 +2093,13 @@
           <w:szCs w:val="24"/>
         </w:rPr>
       </w:pPr>
-      <w:proofErr w:type="spellStart"/>
       <w:r>
         <w:rPr>
           <w:rFonts w:ascii="Arial" w:eastAsia="Arial" w:hAnsi="Arial" w:cs="Arial"/>
           <w:sz w:val="24"/>
           <w:szCs w:val="24"/>
         </w:rPr>
-        <w:t>Yth</w:t>
-      </w:r>
-      <w:proofErr w:type="spellEnd"/>
-      <w:r>
-        <w:rPr>
-          <w:rFonts w:ascii="Arial" w:eastAsia="Arial" w:hAnsi="Arial" w:cs="Arial"/>
-          <w:sz w:val="24"/>
-          <w:szCs w:val="24"/>
-        </w:rPr>
-        <w:t>.</w:t>
+        <w:t>Yth.</w:t>
       </w:r>
       <w:r>
         <w:rPr>
@@ -3116,60 +2108,7 @@
           <w:szCs w:val="24"/>
         </w:rPr>
         <w:tab/>
-      </w:r>
-      <w:proofErr w:type="spellStart"/>
-      <w:r>
-        <w:rPr>
-          <w:rFonts w:ascii="Arial" w:eastAsia="Arial" w:hAnsi="Arial" w:cs="Arial"/>
-          <w:sz w:val="24"/>
-          <w:szCs w:val="24"/>
-        </w:rPr>
-        <w:t>Kepala</w:t>
-      </w:r>
-      <w:proofErr w:type="spellEnd"/>
-      <w:r>
-        <w:rPr>
-          <w:rFonts w:ascii="Arial" w:eastAsia="Arial" w:hAnsi="Arial" w:cs="Arial"/>
-          <w:sz w:val="24"/>
-          <w:szCs w:val="24"/>
-        </w:rPr>
-        <w:t xml:space="preserve"> </w:t>
-      </w:r>
-      <w:proofErr w:type="spellStart"/>
-      <w:r>
-        <w:rPr>
-          <w:rFonts w:ascii="Arial" w:eastAsia="Arial" w:hAnsi="Arial" w:cs="Arial"/>
-          <w:sz w:val="24"/>
-          <w:szCs w:val="24"/>
-        </w:rPr>
-        <w:t>Dinas</w:t>
-      </w:r>
-      <w:proofErr w:type="spellEnd"/>
-      <w:r>
-        <w:rPr>
-          <w:rFonts w:ascii="Arial" w:eastAsia="Arial" w:hAnsi="Arial" w:cs="Arial"/>
-          <w:sz w:val="24"/>
-          <w:szCs w:val="24"/>
-        </w:rPr>
-        <w:t xml:space="preserve"> </w:t>
-      </w:r>
-      <w:proofErr w:type="spellStart"/>
-      <w:r>
-        <w:rPr>
-          <w:rFonts w:ascii="Arial" w:eastAsia="Arial" w:hAnsi="Arial" w:cs="Arial"/>
-          <w:sz w:val="24"/>
-          <w:szCs w:val="24"/>
-        </w:rPr>
-        <w:t>Penanaman</w:t>
-      </w:r>
-      <w:proofErr w:type="spellEnd"/>
-      <w:r>
-        <w:rPr>
-          <w:rFonts w:ascii="Arial" w:eastAsia="Arial" w:hAnsi="Arial" w:cs="Arial"/>
-          <w:sz w:val="24"/>
-          <w:szCs w:val="24"/>
-        </w:rPr>
-        <w:t xml:space="preserve"> Modal dan </w:t>
+        <w:t xml:space="preserve">Kepala Dinas Penanaman Modal dan </w:t>
       </w:r>
     </w:p>
     <w:p>
@@ -3185,59 +2124,13 @@
           <w:szCs w:val="24"/>
         </w:rPr>
       </w:pPr>
-      <w:proofErr w:type="spellStart"/>
       <w:r>
         <w:rPr>
           <w:rFonts w:ascii="Arial" w:eastAsia="Arial" w:hAnsi="Arial" w:cs="Arial"/>
           <w:sz w:val="24"/>
           <w:szCs w:val="24"/>
         </w:rPr>
-        <w:t>Pelayanan</w:t>
-      </w:r>
-      <w:proofErr w:type="spellEnd"/>
-      <w:r>
-        <w:rPr>
-          <w:rFonts w:ascii="Arial" w:eastAsia="Arial" w:hAnsi="Arial" w:cs="Arial"/>
-          <w:sz w:val="24"/>
-          <w:szCs w:val="24"/>
-        </w:rPr>
-        <w:t xml:space="preserve"> </w:t>
-      </w:r>
-      <w:proofErr w:type="spellStart"/>
-      <w:r>
-        <w:rPr>
-          <w:rFonts w:ascii="Arial" w:eastAsia="Arial" w:hAnsi="Arial" w:cs="Arial"/>
-          <w:sz w:val="24"/>
-          <w:szCs w:val="24"/>
-        </w:rPr>
-        <w:t>Terpadu</w:t>
-      </w:r>
-      <w:proofErr w:type="spellEnd"/>
-      <w:r>
-        <w:rPr>
-          <w:rFonts w:ascii="Arial" w:eastAsia="Arial" w:hAnsi="Arial" w:cs="Arial"/>
-          <w:sz w:val="24"/>
-          <w:szCs w:val="24"/>
-        </w:rPr>
-        <w:t xml:space="preserve"> Satu </w:t>
-      </w:r>
-      <w:proofErr w:type="spellStart"/>
-      <w:r>
-        <w:rPr>
-          <w:rFonts w:ascii="Arial" w:eastAsia="Arial" w:hAnsi="Arial" w:cs="Arial"/>
-          <w:sz w:val="24"/>
-          <w:szCs w:val="24"/>
-        </w:rPr>
-        <w:t>Pintu</w:t>
-      </w:r>
-      <w:proofErr w:type="spellEnd"/>
-      <w:r>
-        <w:rPr>
-          <w:rFonts w:ascii="Arial" w:eastAsia="Arial" w:hAnsi="Arial" w:cs="Arial"/>
-          <w:sz w:val="24"/>
-          <w:szCs w:val="24"/>
-        </w:rPr>
-        <w:t xml:space="preserve"> Kota Mataram</w:t>
+        <w:t>Pelayanan Terpadu Satu Pintu Kota Mataram</w:t>
       </w:r>
     </w:p>
     <w:p>
@@ -3304,7 +2197,6 @@
           <w:highlight w:val="white"/>
         </w:rPr>
       </w:pPr>
-      <w:proofErr w:type="gramStart"/>
       <w:r>
         <w:rPr>
           <w:rFonts w:ascii="Arial" w:eastAsia="Arial" w:hAnsi="Arial" w:cs="Arial"/>
@@ -3312,17 +2204,7 @@
           <w:szCs w:val="24"/>
           <w:highlight w:val="white"/>
         </w:rPr>
-        <w:t>NOMOR:…</w:t>
-      </w:r>
-      <w:proofErr w:type="gramEnd"/>
-      <w:r>
-        <w:rPr>
-          <w:rFonts w:ascii="Arial" w:eastAsia="Arial" w:hAnsi="Arial" w:cs="Arial"/>
-          <w:sz w:val="24"/>
-          <w:szCs w:val="24"/>
-          <w:highlight w:val="white"/>
-        </w:rPr>
-        <w:t>………………………………………..</w:t>
+        <w:t>NOMOR:…………………………………………..</w:t>
       </w:r>
     </w:p>
     <w:p>
@@ -3403,7 +2285,6 @@
                 <w:highlight w:val="white"/>
               </w:rPr>
             </w:pPr>
-            <w:proofErr w:type="spellStart"/>
             <w:r>
               <w:rPr>
                 <w:rFonts w:ascii="Arial" w:eastAsia="Arial" w:hAnsi="Arial" w:cs="Arial"/>
@@ -3411,29 +2292,8 @@
                 <w:szCs w:val="24"/>
                 <w:highlight w:val="white"/>
               </w:rPr>
-              <w:t>Dokumen</w:t>
+              <w:t>Dokumen yang dikirimkan</w:t>
             </w:r>
-            <w:proofErr w:type="spellEnd"/>
-            <w:r>
-              <w:rPr>
-                <w:rFonts w:ascii="Arial" w:eastAsia="Arial" w:hAnsi="Arial" w:cs="Arial"/>
-                <w:sz w:val="24"/>
-                <w:szCs w:val="24"/>
-                <w:highlight w:val="white"/>
-              </w:rPr>
-              <w:t xml:space="preserve"> yang </w:t>
-            </w:r>
-            <w:proofErr w:type="spellStart"/>
-            <w:r>
-              <w:rPr>
-                <w:rFonts w:ascii="Arial" w:eastAsia="Arial" w:hAnsi="Arial" w:cs="Arial"/>
-                <w:sz w:val="24"/>
-                <w:szCs w:val="24"/>
-                <w:highlight w:val="white"/>
-              </w:rPr>
-              <w:t>dikirimkan</w:t>
-            </w:r>
-            <w:proofErr w:type="spellEnd"/>
           </w:p>
         </w:tc>
         <w:tc>
@@ -3452,7 +2312,6 @@
                 <w:highlight w:val="white"/>
               </w:rPr>
             </w:pPr>
-            <w:proofErr w:type="spellStart"/>
             <w:r>
               <w:rPr>
                 <w:rFonts w:ascii="Arial" w:eastAsia="Arial" w:hAnsi="Arial" w:cs="Arial"/>
@@ -3462,7 +2321,6 @@
               </w:rPr>
               <w:t>Banyaknya</w:t>
             </w:r>
-            <w:proofErr w:type="spellEnd"/>
           </w:p>
         </w:tc>
         <w:tc>
@@ -3481,7 +2339,6 @@
                 <w:highlight w:val="white"/>
               </w:rPr>
             </w:pPr>
-            <w:proofErr w:type="spellStart"/>
             <w:r>
               <w:rPr>
                 <w:rFonts w:ascii="Arial" w:eastAsia="Arial" w:hAnsi="Arial" w:cs="Arial"/>
@@ -3489,17 +2346,7 @@
                 <w:szCs w:val="24"/>
                 <w:highlight w:val="white"/>
               </w:rPr>
-              <w:t>Ket</w:t>
-            </w:r>
-            <w:proofErr w:type="spellEnd"/>
-            <w:r>
-              <w:rPr>
-                <w:rFonts w:ascii="Arial" w:eastAsia="Arial" w:hAnsi="Arial" w:cs="Arial"/>
-                <w:sz w:val="24"/>
-                <w:szCs w:val="24"/>
-                <w:highlight w:val="white"/>
-              </w:rPr>
-              <w:t>.</w:t>
+              <w:t>Ket.</w:t>
             </w:r>
           </w:p>
         </w:tc>
@@ -3545,7 +2392,6 @@
                 <w:highlight w:val="white"/>
               </w:rPr>
             </w:pPr>
-            <w:proofErr w:type="spellStart"/>
             <w:r>
               <w:rPr>
                 <w:rFonts w:ascii="Arial" w:eastAsia="Arial" w:hAnsi="Arial" w:cs="Arial"/>
@@ -3553,9 +2399,8 @@
                 <w:szCs w:val="24"/>
                 <w:highlight w:val="white"/>
               </w:rPr>
-              <w:t>Dokumen</w:t>
+              <w:t xml:space="preserve">Dokumen permohonan KKPR non-Berusaha an. </w:t>
             </w:r>
-            <w:proofErr w:type="spellEnd"/>
             <w:r>
               <w:rPr>
                 <w:rFonts w:ascii="Arial" w:eastAsia="Arial" w:hAnsi="Arial" w:cs="Arial"/>
@@ -3563,87 +2408,7 @@
                 <w:szCs w:val="24"/>
                 <w:highlight w:val="white"/>
               </w:rPr>
-              <w:t xml:space="preserve"> </w:t>
-            </w:r>
-            <w:proofErr w:type="spellStart"/>
-            <w:r>
-              <w:rPr>
-                <w:rFonts w:ascii="Arial" w:eastAsia="Arial" w:hAnsi="Arial" w:cs="Arial"/>
-                <w:sz w:val="24"/>
-                <w:szCs w:val="24"/>
-                <w:highlight w:val="white"/>
-              </w:rPr>
-              <w:t>permohonan</w:t>
-            </w:r>
-            <w:proofErr w:type="spellEnd"/>
-            <w:r>
-              <w:rPr>
-                <w:rFonts w:ascii="Arial" w:eastAsia="Arial" w:hAnsi="Arial" w:cs="Arial"/>
-                <w:sz w:val="24"/>
-                <w:szCs w:val="24"/>
-                <w:highlight w:val="white"/>
-              </w:rPr>
-              <w:t xml:space="preserve"> KKPR non-</w:t>
-            </w:r>
-            <w:proofErr w:type="spellStart"/>
-            <w:r>
-              <w:rPr>
-                <w:rFonts w:ascii="Arial" w:eastAsia="Arial" w:hAnsi="Arial" w:cs="Arial"/>
-                <w:sz w:val="24"/>
-                <w:szCs w:val="24"/>
-                <w:highlight w:val="white"/>
-              </w:rPr>
-              <w:t>Berusaha</w:t>
-            </w:r>
-            <w:proofErr w:type="spellEnd"/>
-            <w:r>
-              <w:rPr>
-                <w:rFonts w:ascii="Arial" w:eastAsia="Arial" w:hAnsi="Arial" w:cs="Arial"/>
-                <w:sz w:val="24"/>
-                <w:szCs w:val="24"/>
-                <w:highlight w:val="white"/>
-              </w:rPr>
-              <w:t xml:space="preserve"> an. &lt;&lt;</w:t>
-            </w:r>
-            <w:proofErr w:type="spellStart"/>
-            <w:r>
-              <w:rPr>
-                <w:rFonts w:ascii="Arial" w:eastAsia="Arial" w:hAnsi="Arial" w:cs="Arial"/>
-                <w:sz w:val="24"/>
-                <w:szCs w:val="24"/>
-                <w:highlight w:val="white"/>
-              </w:rPr>
-              <w:t>nama</w:t>
-            </w:r>
-            <w:proofErr w:type="spellEnd"/>
-            <w:r>
-              <w:rPr>
-                <w:rFonts w:ascii="Arial" w:eastAsia="Arial" w:hAnsi="Arial" w:cs="Arial"/>
-                <w:sz w:val="24"/>
-                <w:szCs w:val="24"/>
-                <w:highlight w:val="white"/>
-              </w:rPr>
-              <w:t xml:space="preserve"> </w:t>
-            </w:r>
-            <w:proofErr w:type="spellStart"/>
-            <w:r>
-              <w:rPr>
-                <w:rFonts w:ascii="Arial" w:eastAsia="Arial" w:hAnsi="Arial" w:cs="Arial"/>
-                <w:sz w:val="24"/>
-                <w:szCs w:val="24"/>
-                <w:highlight w:val="white"/>
-              </w:rPr>
-              <w:t>pemohon</w:t>
-            </w:r>
-            <w:proofErr w:type="spellEnd"/>
-            <w:r>
-              <w:rPr>
-                <w:rFonts w:ascii="Arial" w:eastAsia="Arial" w:hAnsi="Arial" w:cs="Arial"/>
-                <w:sz w:val="24"/>
-                <w:szCs w:val="24"/>
-                <w:highlight w:val="white"/>
-              </w:rPr>
-              <w:t>&gt;&gt;</w:t>
+              <w:t>${nama_pemohon}</w:t>
             </w:r>
           </w:p>
         </w:tc>
@@ -3669,19 +2434,8 @@
                 <w:szCs w:val="24"/>
                 <w:highlight w:val="white"/>
               </w:rPr>
-              <w:t xml:space="preserve">1 </w:t>
+              <w:t>1 berkas</w:t>
             </w:r>
-            <w:proofErr w:type="spellStart"/>
-            <w:r>
-              <w:rPr>
-                <w:rFonts w:ascii="Arial" w:eastAsia="Arial" w:hAnsi="Arial" w:cs="Arial"/>
-                <w:sz w:val="24"/>
-                <w:szCs w:val="24"/>
-                <w:highlight w:val="white"/>
-              </w:rPr>
-              <w:t>berkas</w:t>
-            </w:r>
-            <w:proofErr w:type="spellEnd"/>
           </w:p>
         </w:tc>
         <w:tc>
@@ -3703,7 +2457,6 @@
                 <w:highlight w:val="white"/>
               </w:rPr>
             </w:pPr>
-            <w:proofErr w:type="spellStart"/>
             <w:r>
               <w:rPr>
                 <w:rFonts w:ascii="Arial" w:eastAsia="Arial" w:hAnsi="Arial" w:cs="Arial"/>
@@ -3711,177 +2464,7 @@
                 <w:szCs w:val="24"/>
                 <w:highlight w:val="white"/>
               </w:rPr>
-              <w:t>Telah</w:t>
-            </w:r>
-            <w:proofErr w:type="spellEnd"/>
-            <w:r>
-              <w:rPr>
-                <w:rFonts w:ascii="Arial" w:eastAsia="Arial" w:hAnsi="Arial" w:cs="Arial"/>
-                <w:sz w:val="24"/>
-                <w:szCs w:val="24"/>
-                <w:highlight w:val="white"/>
-              </w:rPr>
-              <w:t xml:space="preserve"> </w:t>
-            </w:r>
-            <w:proofErr w:type="spellStart"/>
-            <w:r>
-              <w:rPr>
-                <w:rFonts w:ascii="Arial" w:eastAsia="Arial" w:hAnsi="Arial" w:cs="Arial"/>
-                <w:sz w:val="24"/>
-                <w:szCs w:val="24"/>
-                <w:highlight w:val="white"/>
-              </w:rPr>
-              <w:t>diperiksa</w:t>
-            </w:r>
-            <w:proofErr w:type="spellEnd"/>
-            <w:r>
-              <w:rPr>
-                <w:rFonts w:ascii="Arial" w:eastAsia="Arial" w:hAnsi="Arial" w:cs="Arial"/>
-                <w:sz w:val="24"/>
-                <w:szCs w:val="24"/>
-                <w:highlight w:val="white"/>
-              </w:rPr>
-              <w:t xml:space="preserve"> </w:t>
-            </w:r>
-            <w:proofErr w:type="spellStart"/>
-            <w:r>
-              <w:rPr>
-                <w:rFonts w:ascii="Arial" w:eastAsia="Arial" w:hAnsi="Arial" w:cs="Arial"/>
-                <w:sz w:val="24"/>
-                <w:szCs w:val="24"/>
-                <w:highlight w:val="white"/>
-              </w:rPr>
-              <w:t>kelengkapannya</w:t>
-            </w:r>
-            <w:proofErr w:type="spellEnd"/>
-            <w:r>
-              <w:rPr>
-                <w:rFonts w:ascii="Arial" w:eastAsia="Arial" w:hAnsi="Arial" w:cs="Arial"/>
-                <w:sz w:val="24"/>
-                <w:szCs w:val="24"/>
-                <w:highlight w:val="white"/>
-              </w:rPr>
-              <w:t xml:space="preserve"> </w:t>
-            </w:r>
-            <w:proofErr w:type="spellStart"/>
-            <w:r>
-              <w:rPr>
-                <w:rFonts w:ascii="Arial" w:eastAsia="Arial" w:hAnsi="Arial" w:cs="Arial"/>
-                <w:sz w:val="24"/>
-                <w:szCs w:val="24"/>
-                <w:highlight w:val="white"/>
-              </w:rPr>
-              <w:t>untuk</w:t>
-            </w:r>
-            <w:proofErr w:type="spellEnd"/>
-            <w:r>
-              <w:rPr>
-                <w:rFonts w:ascii="Arial" w:eastAsia="Arial" w:hAnsi="Arial" w:cs="Arial"/>
-                <w:sz w:val="24"/>
-                <w:szCs w:val="24"/>
-                <w:highlight w:val="white"/>
-              </w:rPr>
-              <w:t xml:space="preserve"> </w:t>
-            </w:r>
-            <w:proofErr w:type="spellStart"/>
-            <w:r>
-              <w:rPr>
-                <w:rFonts w:ascii="Arial" w:eastAsia="Arial" w:hAnsi="Arial" w:cs="Arial"/>
-                <w:sz w:val="24"/>
-                <w:szCs w:val="24"/>
-                <w:highlight w:val="white"/>
-              </w:rPr>
-              <w:t>digunakan</w:t>
-            </w:r>
-            <w:proofErr w:type="spellEnd"/>
-            <w:r>
-              <w:rPr>
-                <w:rFonts w:ascii="Arial" w:eastAsia="Arial" w:hAnsi="Arial" w:cs="Arial"/>
-                <w:sz w:val="24"/>
-                <w:szCs w:val="24"/>
-                <w:highlight w:val="white"/>
-              </w:rPr>
-              <w:t xml:space="preserve"> </w:t>
-            </w:r>
-            <w:proofErr w:type="spellStart"/>
-            <w:r>
-              <w:rPr>
-                <w:rFonts w:ascii="Arial" w:eastAsia="Arial" w:hAnsi="Arial" w:cs="Arial"/>
-                <w:sz w:val="24"/>
-                <w:szCs w:val="24"/>
-                <w:highlight w:val="white"/>
-              </w:rPr>
-              <w:t>dalam</w:t>
-            </w:r>
-            <w:proofErr w:type="spellEnd"/>
-            <w:r>
-              <w:rPr>
-                <w:rFonts w:ascii="Arial" w:eastAsia="Arial" w:hAnsi="Arial" w:cs="Arial"/>
-                <w:sz w:val="24"/>
-                <w:szCs w:val="24"/>
-                <w:highlight w:val="white"/>
-              </w:rPr>
-              <w:t xml:space="preserve"> </w:t>
-            </w:r>
-            <w:proofErr w:type="spellStart"/>
-            <w:r>
-              <w:rPr>
-                <w:rFonts w:ascii="Arial" w:eastAsia="Arial" w:hAnsi="Arial" w:cs="Arial"/>
-                <w:sz w:val="24"/>
-                <w:szCs w:val="24"/>
-                <w:highlight w:val="white"/>
-              </w:rPr>
-              <w:t>Penilaian</w:t>
-            </w:r>
-            <w:proofErr w:type="spellEnd"/>
-            <w:r>
-              <w:rPr>
-                <w:rFonts w:ascii="Arial" w:eastAsia="Arial" w:hAnsi="Arial" w:cs="Arial"/>
-                <w:sz w:val="24"/>
-                <w:szCs w:val="24"/>
-                <w:highlight w:val="white"/>
-              </w:rPr>
-              <w:t xml:space="preserve"> </w:t>
-            </w:r>
-            <w:proofErr w:type="spellStart"/>
-            <w:r>
-              <w:rPr>
-                <w:rFonts w:ascii="Arial" w:eastAsia="Arial" w:hAnsi="Arial" w:cs="Arial"/>
-                <w:sz w:val="24"/>
-                <w:szCs w:val="24"/>
-                <w:highlight w:val="white"/>
-              </w:rPr>
-              <w:t>Teknis</w:t>
-            </w:r>
-            <w:proofErr w:type="spellEnd"/>
-            <w:r>
-              <w:rPr>
-                <w:rFonts w:ascii="Arial" w:eastAsia="Arial" w:hAnsi="Arial" w:cs="Arial"/>
-                <w:sz w:val="24"/>
-                <w:szCs w:val="24"/>
-                <w:highlight w:val="white"/>
-              </w:rPr>
-              <w:t xml:space="preserve"> </w:t>
-            </w:r>
-            <w:proofErr w:type="spellStart"/>
-            <w:r>
-              <w:rPr>
-                <w:rFonts w:ascii="Arial" w:eastAsia="Arial" w:hAnsi="Arial" w:cs="Arial"/>
-                <w:sz w:val="24"/>
-                <w:szCs w:val="24"/>
-                <w:highlight w:val="white"/>
-              </w:rPr>
-              <w:t>Pertanahan</w:t>
-            </w:r>
-            <w:proofErr w:type="spellEnd"/>
-            <w:r>
-              <w:rPr>
-                <w:rFonts w:ascii="Arial" w:eastAsia="Arial" w:hAnsi="Arial" w:cs="Arial"/>
-                <w:sz w:val="24"/>
-                <w:szCs w:val="24"/>
-                <w:highlight w:val="white"/>
-              </w:rPr>
-              <w:t>.</w:t>
+              <w:t>Telah diperiksa kelengkapannya untuk digunakan dalam Penilaian Teknis Pertanahan.</w:t>
             </w:r>
           </w:p>
           <w:p>
@@ -3899,7 +2482,6 @@
                 <w:highlight w:val="white"/>
               </w:rPr>
             </w:pPr>
-            <w:proofErr w:type="spellStart"/>
             <w:r>
               <w:rPr>
                 <w:rFonts w:ascii="Arial" w:eastAsia="Arial" w:hAnsi="Arial" w:cs="Arial"/>
@@ -3907,157 +2489,7 @@
                 <w:szCs w:val="24"/>
                 <w:highlight w:val="white"/>
               </w:rPr>
-              <w:t>Telah</w:t>
-            </w:r>
-            <w:proofErr w:type="spellEnd"/>
-            <w:r>
-              <w:rPr>
-                <w:rFonts w:ascii="Arial" w:eastAsia="Arial" w:hAnsi="Arial" w:cs="Arial"/>
-                <w:sz w:val="24"/>
-                <w:szCs w:val="24"/>
-                <w:highlight w:val="white"/>
-              </w:rPr>
-              <w:t xml:space="preserve"> </w:t>
-            </w:r>
-            <w:proofErr w:type="spellStart"/>
-            <w:r>
-              <w:rPr>
-                <w:rFonts w:ascii="Arial" w:eastAsia="Arial" w:hAnsi="Arial" w:cs="Arial"/>
-                <w:sz w:val="24"/>
-                <w:szCs w:val="24"/>
-                <w:highlight w:val="white"/>
-              </w:rPr>
-              <w:t>sesuai</w:t>
-            </w:r>
-            <w:proofErr w:type="spellEnd"/>
-            <w:r>
-              <w:rPr>
-                <w:rFonts w:ascii="Arial" w:eastAsia="Arial" w:hAnsi="Arial" w:cs="Arial"/>
-                <w:sz w:val="24"/>
-                <w:szCs w:val="24"/>
-                <w:highlight w:val="white"/>
-              </w:rPr>
-              <w:t xml:space="preserve"> </w:t>
-            </w:r>
-            <w:proofErr w:type="spellStart"/>
-            <w:r>
-              <w:rPr>
-                <w:rFonts w:ascii="Arial" w:eastAsia="Arial" w:hAnsi="Arial" w:cs="Arial"/>
-                <w:sz w:val="24"/>
-                <w:szCs w:val="24"/>
-                <w:highlight w:val="white"/>
-              </w:rPr>
-              <w:t>pola</w:t>
-            </w:r>
-            <w:proofErr w:type="spellEnd"/>
-            <w:r>
-              <w:rPr>
-                <w:rFonts w:ascii="Arial" w:eastAsia="Arial" w:hAnsi="Arial" w:cs="Arial"/>
-                <w:sz w:val="24"/>
-                <w:szCs w:val="24"/>
-                <w:highlight w:val="white"/>
-              </w:rPr>
-              <w:t xml:space="preserve"> </w:t>
-            </w:r>
-            <w:proofErr w:type="spellStart"/>
-            <w:r>
-              <w:rPr>
-                <w:rFonts w:ascii="Arial" w:eastAsia="Arial" w:hAnsi="Arial" w:cs="Arial"/>
-                <w:sz w:val="24"/>
-                <w:szCs w:val="24"/>
-                <w:highlight w:val="white"/>
-              </w:rPr>
-              <w:t>ruangnya</w:t>
-            </w:r>
-            <w:proofErr w:type="spellEnd"/>
-            <w:r>
-              <w:rPr>
-                <w:rFonts w:ascii="Arial" w:eastAsia="Arial" w:hAnsi="Arial" w:cs="Arial"/>
-                <w:sz w:val="24"/>
-                <w:szCs w:val="24"/>
-                <w:highlight w:val="white"/>
-              </w:rPr>
-              <w:t xml:space="preserve"> </w:t>
-            </w:r>
-            <w:proofErr w:type="spellStart"/>
-            <w:r>
-              <w:rPr>
-                <w:rFonts w:ascii="Arial" w:eastAsia="Arial" w:hAnsi="Arial" w:cs="Arial"/>
-                <w:sz w:val="24"/>
-                <w:szCs w:val="24"/>
-                <w:highlight w:val="white"/>
-              </w:rPr>
-              <w:t>dengan</w:t>
-            </w:r>
-            <w:proofErr w:type="spellEnd"/>
-            <w:r>
-              <w:rPr>
-                <w:rFonts w:ascii="Arial" w:eastAsia="Arial" w:hAnsi="Arial" w:cs="Arial"/>
-                <w:sz w:val="24"/>
-                <w:szCs w:val="24"/>
-                <w:highlight w:val="white"/>
-              </w:rPr>
-              <w:t xml:space="preserve"> </w:t>
-            </w:r>
-            <w:proofErr w:type="spellStart"/>
-            <w:r>
-              <w:rPr>
-                <w:rFonts w:ascii="Arial" w:eastAsia="Arial" w:hAnsi="Arial" w:cs="Arial"/>
-                <w:sz w:val="24"/>
-                <w:szCs w:val="24"/>
-                <w:highlight w:val="white"/>
-              </w:rPr>
-              <w:t>pemanfaatan</w:t>
-            </w:r>
-            <w:proofErr w:type="spellEnd"/>
-            <w:r>
-              <w:rPr>
-                <w:rFonts w:ascii="Arial" w:eastAsia="Arial" w:hAnsi="Arial" w:cs="Arial"/>
-                <w:sz w:val="24"/>
-                <w:szCs w:val="24"/>
-                <w:highlight w:val="white"/>
-              </w:rPr>
-              <w:t xml:space="preserve"> </w:t>
-            </w:r>
-            <w:proofErr w:type="spellStart"/>
-            <w:r>
-              <w:rPr>
-                <w:rFonts w:ascii="Arial" w:eastAsia="Arial" w:hAnsi="Arial" w:cs="Arial"/>
-                <w:sz w:val="24"/>
-                <w:szCs w:val="24"/>
-                <w:highlight w:val="white"/>
-              </w:rPr>
-              <w:t>ruang</w:t>
-            </w:r>
-            <w:proofErr w:type="spellEnd"/>
-            <w:r>
-              <w:rPr>
-                <w:rFonts w:ascii="Arial" w:eastAsia="Arial" w:hAnsi="Arial" w:cs="Arial"/>
-                <w:sz w:val="24"/>
-                <w:szCs w:val="24"/>
-                <w:highlight w:val="white"/>
-              </w:rPr>
-              <w:t xml:space="preserve"> yang </w:t>
-            </w:r>
-            <w:proofErr w:type="spellStart"/>
-            <w:r>
-              <w:rPr>
-                <w:rFonts w:ascii="Arial" w:eastAsia="Arial" w:hAnsi="Arial" w:cs="Arial"/>
-                <w:sz w:val="24"/>
-                <w:szCs w:val="24"/>
-                <w:highlight w:val="white"/>
-              </w:rPr>
-              <w:t>dimohonkan</w:t>
-            </w:r>
-            <w:proofErr w:type="spellEnd"/>
-            <w:r>
-              <w:rPr>
-                <w:rFonts w:ascii="Arial" w:eastAsia="Arial" w:hAnsi="Arial" w:cs="Arial"/>
-                <w:sz w:val="24"/>
-                <w:szCs w:val="24"/>
-                <w:highlight w:val="white"/>
-              </w:rPr>
-              <w:t>.</w:t>
+              <w:t>Telah sesuai pola ruangnya dengan pemanfaatan ruang yang dimohonkan.</w:t>
             </w:r>
           </w:p>
         </w:tc>
@@ -4085,240 +2517,89 @@
           <w:szCs w:val="24"/>
         </w:rPr>
       </w:pPr>
-      <w:proofErr w:type="spellStart"/>
       <w:r>
         <w:rPr>
           <w:rFonts w:ascii="Arial" w:eastAsia="Arial" w:hAnsi="Arial" w:cs="Arial"/>
           <w:sz w:val="24"/>
           <w:szCs w:val="24"/>
         </w:rPr>
-        <w:t>Kepala</w:t>
+        <w:t>Kepala Dinas Pekerjaan Umum dan Penataan Ruang,</w:t>
       </w:r>
-      <w:proofErr w:type="spellEnd"/>
+    </w:p>
+    <w:p>
+      <w:pPr>
+        <w:spacing w:after="0" w:line="276" w:lineRule="auto"/>
+        <w:ind w:left="5529"/>
+        <w:rPr>
+          <w:rFonts w:ascii="Arial" w:eastAsia="Arial" w:hAnsi="Arial" w:cs="Arial"/>
+        </w:rPr>
+      </w:pPr>
+    </w:p>
+    <w:p>
+      <w:pPr>
+        <w:spacing w:after="0" w:line="276" w:lineRule="auto"/>
+        <w:ind w:left="5529"/>
+        <w:rPr>
+          <w:rFonts w:ascii="Arial" w:eastAsia="Arial" w:hAnsi="Arial" w:cs="Arial"/>
+        </w:rPr>
+      </w:pPr>
+    </w:p>
+    <w:p>
+      <w:pPr>
+        <w:spacing w:after="0" w:line="276" w:lineRule="auto"/>
+        <w:ind w:left="5529"/>
+        <w:rPr>
+          <w:rFonts w:ascii="Arial" w:eastAsia="Arial" w:hAnsi="Arial" w:cs="Arial"/>
+        </w:rPr>
+      </w:pPr>
+    </w:p>
+    <w:p>
+      <w:pPr>
+        <w:spacing w:after="0" w:line="276" w:lineRule="auto"/>
+        <w:ind w:left="5529"/>
+        <w:rPr>
+          <w:rFonts w:ascii="Arial" w:eastAsia="Arial" w:hAnsi="Arial" w:cs="Arial"/>
+        </w:rPr>
+      </w:pPr>
+    </w:p>
+    <w:p>
+      <w:pPr>
+        <w:spacing w:after="0" w:line="276" w:lineRule="auto"/>
+        <w:ind w:left="5529"/>
+        <w:rPr>
+          <w:rFonts w:ascii="Arial" w:eastAsia="Arial" w:hAnsi="Arial" w:cs="Arial"/>
+          <w:sz w:val="24"/>
+          <w:szCs w:val="24"/>
+          <w:u w:val="single"/>
+        </w:rPr>
+      </w:pPr>
       <w:r>
         <w:rPr>
           <w:rFonts w:ascii="Arial" w:eastAsia="Arial" w:hAnsi="Arial" w:cs="Arial"/>
           <w:sz w:val="24"/>
           <w:szCs w:val="24"/>
-        </w:rPr>
-        <w:t xml:space="preserve"> </w:t>
+          <w:u w:val="single"/>
+        </w:rPr>
+        <w:t>Lale Widiahning, S.T.</w:t>
       </w:r>
-      <w:proofErr w:type="spellStart"/>
+    </w:p>
+    <w:p>
+      <w:pPr>
+        <w:spacing w:after="0" w:line="276" w:lineRule="auto"/>
+        <w:ind w:left="5529"/>
+        <w:rPr>
+          <w:rFonts w:ascii="Arial" w:eastAsia="Arial" w:hAnsi="Arial" w:cs="Arial"/>
+          <w:sz w:val="24"/>
+          <w:szCs w:val="24"/>
+        </w:rPr>
+      </w:pPr>
       <w:r>
         <w:rPr>
           <w:rFonts w:ascii="Arial" w:eastAsia="Arial" w:hAnsi="Arial" w:cs="Arial"/>
           <w:sz w:val="24"/>
           <w:szCs w:val="24"/>
         </w:rPr>
-        <w:t>Dinas</w:t>
-      </w:r>
-      <w:proofErr w:type="spellEnd"/>
-      <w:r>
-        <w:rPr>
-          <w:rFonts w:ascii="Arial" w:eastAsia="Arial" w:hAnsi="Arial" w:cs="Arial"/>
-          <w:sz w:val="24"/>
-          <w:szCs w:val="24"/>
-        </w:rPr>
-        <w:t xml:space="preserve"> </w:t>
-      </w:r>
-      <w:proofErr w:type="spellStart"/>
-      <w:r>
-        <w:rPr>
-          <w:rFonts w:ascii="Arial" w:eastAsia="Arial" w:hAnsi="Arial" w:cs="Arial"/>
-          <w:sz w:val="24"/>
-          <w:szCs w:val="24"/>
-        </w:rPr>
-        <w:t>Pekerjaan</w:t>
-      </w:r>
-      <w:proofErr w:type="spellEnd"/>
-      <w:r>
-        <w:rPr>
-          <w:rFonts w:ascii="Arial" w:eastAsia="Arial" w:hAnsi="Arial" w:cs="Arial"/>
-          <w:sz w:val="24"/>
-          <w:szCs w:val="24"/>
-        </w:rPr>
-        <w:t xml:space="preserve"> </w:t>
-      </w:r>
-      <w:proofErr w:type="spellStart"/>
-      <w:r>
-        <w:rPr>
-          <w:rFonts w:ascii="Arial" w:eastAsia="Arial" w:hAnsi="Arial" w:cs="Arial"/>
-          <w:sz w:val="24"/>
-          <w:szCs w:val="24"/>
-        </w:rPr>
-        <w:t>Umum</w:t>
-      </w:r>
-      <w:proofErr w:type="spellEnd"/>
-      <w:r>
-        <w:rPr>
-          <w:rFonts w:ascii="Arial" w:eastAsia="Arial" w:hAnsi="Arial" w:cs="Arial"/>
-          <w:sz w:val="24"/>
-          <w:szCs w:val="24"/>
-        </w:rPr>
-        <w:t xml:space="preserve"> dan </w:t>
-      </w:r>
-      <w:proofErr w:type="spellStart"/>
-      <w:r>
-        <w:rPr>
-          <w:rFonts w:ascii="Arial" w:eastAsia="Arial" w:hAnsi="Arial" w:cs="Arial"/>
-          <w:sz w:val="24"/>
-          <w:szCs w:val="24"/>
-        </w:rPr>
-        <w:t>Penataan</w:t>
-      </w:r>
-      <w:proofErr w:type="spellEnd"/>
-      <w:r>
-        <w:rPr>
-          <w:rFonts w:ascii="Arial" w:eastAsia="Arial" w:hAnsi="Arial" w:cs="Arial"/>
-          <w:sz w:val="24"/>
-          <w:szCs w:val="24"/>
-        </w:rPr>
-        <w:t xml:space="preserve"> </w:t>
-      </w:r>
-      <w:proofErr w:type="spellStart"/>
-      <w:r>
-        <w:rPr>
-          <w:rFonts w:ascii="Arial" w:eastAsia="Arial" w:hAnsi="Arial" w:cs="Arial"/>
-          <w:sz w:val="24"/>
-          <w:szCs w:val="24"/>
-        </w:rPr>
-        <w:t>Ruang</w:t>
-      </w:r>
-      <w:proofErr w:type="spellEnd"/>
-      <w:r>
-        <w:rPr>
-          <w:rFonts w:ascii="Arial" w:eastAsia="Arial" w:hAnsi="Arial" w:cs="Arial"/>
-          <w:sz w:val="24"/>
-          <w:szCs w:val="24"/>
-        </w:rPr>
-        <w:t>,</w:t>
-      </w:r>
-    </w:p>
-    <w:p>
-      <w:pPr>
-        <w:spacing w:after="0" w:line="276" w:lineRule="auto"/>
-        <w:ind w:left="5529"/>
-        <w:rPr>
-          <w:rFonts w:ascii="Arial" w:eastAsia="Arial" w:hAnsi="Arial" w:cs="Arial"/>
-        </w:rPr>
-      </w:pPr>
-    </w:p>
-    <w:p>
-      <w:pPr>
-        <w:spacing w:after="0" w:line="276" w:lineRule="auto"/>
-        <w:ind w:left="5529"/>
-        <w:rPr>
-          <w:rFonts w:ascii="Arial" w:eastAsia="Arial" w:hAnsi="Arial" w:cs="Arial"/>
-        </w:rPr>
-      </w:pPr>
-    </w:p>
-    <w:p>
-      <w:pPr>
-        <w:spacing w:after="0" w:line="276" w:lineRule="auto"/>
-        <w:ind w:left="5529"/>
-        <w:rPr>
-          <w:rFonts w:ascii="Arial" w:eastAsia="Arial" w:hAnsi="Arial" w:cs="Arial"/>
-        </w:rPr>
-      </w:pPr>
-    </w:p>
-    <w:p>
-      <w:pPr>
-        <w:spacing w:after="0" w:line="276" w:lineRule="auto"/>
-        <w:ind w:left="5529"/>
-        <w:rPr>
-          <w:rFonts w:ascii="Arial" w:eastAsia="Arial" w:hAnsi="Arial" w:cs="Arial"/>
-        </w:rPr>
-      </w:pPr>
-    </w:p>
-    <w:p>
-      <w:pPr>
-        <w:spacing w:after="0" w:line="276" w:lineRule="auto"/>
-        <w:ind w:left="5529"/>
-        <w:rPr>
-          <w:rFonts w:ascii="Arial" w:eastAsia="Arial" w:hAnsi="Arial" w:cs="Arial"/>
-          <w:sz w:val="24"/>
-          <w:szCs w:val="24"/>
-          <w:u w:val="single"/>
-        </w:rPr>
-      </w:pPr>
-      <w:proofErr w:type="spellStart"/>
-      <w:r>
-        <w:rPr>
-          <w:rFonts w:ascii="Arial" w:eastAsia="Arial" w:hAnsi="Arial" w:cs="Arial"/>
-          <w:sz w:val="24"/>
-          <w:szCs w:val="24"/>
-          <w:u w:val="single"/>
-        </w:rPr>
-        <w:t>Lale</w:t>
-      </w:r>
-      <w:proofErr w:type="spellEnd"/>
-      <w:r>
-        <w:rPr>
-          <w:rFonts w:ascii="Arial" w:eastAsia="Arial" w:hAnsi="Arial" w:cs="Arial"/>
-          <w:sz w:val="24"/>
-          <w:szCs w:val="24"/>
-          <w:u w:val="single"/>
-        </w:rPr>
-        <w:t xml:space="preserve"> </w:t>
-      </w:r>
-      <w:proofErr w:type="spellStart"/>
-      <w:r>
-        <w:rPr>
-          <w:rFonts w:ascii="Arial" w:eastAsia="Arial" w:hAnsi="Arial" w:cs="Arial"/>
-          <w:sz w:val="24"/>
-          <w:szCs w:val="24"/>
-          <w:u w:val="single"/>
-        </w:rPr>
-        <w:t>Widiahning</w:t>
-      </w:r>
-      <w:proofErr w:type="spellEnd"/>
-      <w:r>
-        <w:rPr>
-          <w:rFonts w:ascii="Arial" w:eastAsia="Arial" w:hAnsi="Arial" w:cs="Arial"/>
-          <w:sz w:val="24"/>
-          <w:szCs w:val="24"/>
-          <w:u w:val="single"/>
-        </w:rPr>
-        <w:t>, S.T.</w:t>
-      </w:r>
-    </w:p>
-    <w:p>
-      <w:pPr>
-        <w:spacing w:after="0" w:line="276" w:lineRule="auto"/>
-        <w:ind w:left="5529"/>
-        <w:rPr>
-          <w:rFonts w:ascii="Arial" w:eastAsia="Arial" w:hAnsi="Arial" w:cs="Arial"/>
-          <w:sz w:val="24"/>
-          <w:szCs w:val="24"/>
-        </w:rPr>
-      </w:pPr>
-      <w:r>
-        <w:rPr>
-          <w:rFonts w:ascii="Arial" w:eastAsia="Arial" w:hAnsi="Arial" w:cs="Arial"/>
-          <w:sz w:val="24"/>
-          <w:szCs w:val="24"/>
-        </w:rPr>
-        <w:t xml:space="preserve">Pembina </w:t>
-      </w:r>
-      <w:proofErr w:type="spellStart"/>
-      <w:proofErr w:type="gramStart"/>
-      <w:r>
-        <w:rPr>
-          <w:rFonts w:ascii="Arial" w:eastAsia="Arial" w:hAnsi="Arial" w:cs="Arial"/>
-          <w:sz w:val="24"/>
-          <w:szCs w:val="24"/>
-        </w:rPr>
-        <w:t>Tk.I</w:t>
-      </w:r>
-      <w:proofErr w:type="spellEnd"/>
-      <w:proofErr w:type="gramEnd"/>
-      <w:r>
-        <w:rPr>
-          <w:rFonts w:ascii="Arial" w:eastAsia="Arial" w:hAnsi="Arial" w:cs="Arial"/>
-          <w:sz w:val="24"/>
-          <w:szCs w:val="24"/>
-        </w:rPr>
-        <w:t xml:space="preserve"> (IV/b)</w:t>
+        <w:t>Pembina Tk.I (IV/b)</w:t>
       </w:r>
     </w:p>
     <w:p>
@@ -4405,7 +2686,7 @@
 </file>
 
 <file path=word/numbering.xml><?xml version="1.0" encoding="utf-8"?>
-<w:numbering xmlns:wpc="http://schemas.microsoft.com/office/word/2010/wordprocessingCanvas" xmlns:cx="http://schemas.microsoft.com/office/drawing/2014/chartex" xmlns:cx1="http://schemas.microsoft.com/office/drawing/2015/9/8/chartex" xmlns:cx2="http://schemas.microsoft.com/office/drawing/2015/10/21/chartex" xmlns:cx3="http://schemas.microsoft.com/office/drawing/2016/5/9/chartex" xmlns:cx4="http://schemas.microsoft.com/office/drawing/2016/5/10/chartex" xmlns:cx5="http://schemas.microsoft.com/office/drawing/2016/5/11/chartex" xmlns:cx6="http://schemas.microsoft.com/office/drawing/2016/5/12/chartex" xmlns:cx7="http://schemas.microsoft.com/office/drawing/2016/5/13/chartex" xmlns:cx8="http://schemas.microsoft.com/office/drawing/2016/5/14/chartex" xmlns:mc="http://schemas.openxmlformats.org/markup-compatibility/2006" xmlns:aink="http://schemas.microsoft.com/office/drawing/2016/ink" xmlns:am3d="http://schemas.microsoft.com/office/drawing/2017/model3d" xmlns:o="urn:schemas-microsoft-com:office:office" xmlns:r="http://schemas.openxmlformats.org/officeDocument/2006/relationships" xmlns:m="http://schemas.openxmlformats.org/officeDocument/2006/math" xmlns:v="urn:schemas-microsoft-com:vml" xmlns:wp14="http://schemas.microsoft.com/office/word/2010/wordprocessingDrawing" xmlns:wp="http://schemas.openxmlformats.org/drawingml/2006/wordprocessingDrawing" xmlns:w10="urn:schemas-microsoft-com:office:word" xmlns:w="http://schemas.openxmlformats.org/wordprocessingml/2006/main" xmlns:w14="http://schemas.microsoft.com/office/word/2010/wordml" xmlns:w15="http://schemas.microsoft.com/office/word/2012/wordml" xmlns:w16cid="http://schemas.microsoft.com/office/word/2016/wordml/cid" xmlns:w16se="http://schemas.microsoft.com/office/word/2015/wordml/symex" xmlns:wpg="http://schemas.microsoft.com/office/word/2010/wordprocessingGroup" xmlns:wpi="http://schemas.microsoft.com/office/word/2010/wordprocessingInk" xmlns:wne="http://schemas.microsoft.com/office/word/2006/wordml" xmlns:wps="http://schemas.microsoft.com/office/word/2010/wordprocessingShape" mc:Ignorable="w14 w15 w16se w16cid wp14">
+<w:numbering xmlns:wpc="http://schemas.microsoft.com/office/word/2010/wordprocessingCanvas" xmlns:cx="http://schemas.microsoft.com/office/drawing/2014/chartex" xmlns:cx1="http://schemas.microsoft.com/office/drawing/2015/9/8/chartex" xmlns:cx2="http://schemas.microsoft.com/office/drawing/2015/10/21/chartex" xmlns:cx3="http://schemas.microsoft.com/office/drawing/2016/5/9/chartex" xmlns:cx4="http://schemas.microsoft.com/office/drawing/2016/5/10/chartex" xmlns:cx5="http://schemas.microsoft.com/office/drawing/2016/5/11/chartex" xmlns:cx6="http://schemas.microsoft.com/office/drawing/2016/5/12/chartex" xmlns:cx7="http://schemas.microsoft.com/office/drawing/2016/5/13/chartex" xmlns:cx8="http://schemas.microsoft.com/office/drawing/2016/5/14/chartex" xmlns:mc="http://schemas.openxmlformats.org/markup-compatibility/2006" xmlns:aink="http://schemas.microsoft.com/office/drawing/2016/ink" xmlns:am3d="http://schemas.microsoft.com/office/drawing/2017/model3d" xmlns:o="urn:schemas-microsoft-com:office:office" xmlns:oel="http://schemas.microsoft.com/office/2019/extlst" xmlns:r="http://schemas.openxmlformats.org/officeDocument/2006/relationships" xmlns:m="http://schemas.openxmlformats.org/officeDocument/2006/math" xmlns:v="urn:schemas-microsoft-com:vml" xmlns:wp14="http://schemas.microsoft.com/office/word/2010/wordprocessingDrawing" xmlns:wp="http://schemas.openxmlformats.org/drawingml/2006/wordprocessingDrawing" xmlns:w10="urn:schemas-microsoft-com:office:word" xmlns:w="http://schemas.openxmlformats.org/wordprocessingml/2006/main" xmlns:w14="http://schemas.microsoft.com/office/word/2010/wordml" xmlns:w15="http://schemas.microsoft.com/office/word/2012/wordml" xmlns:w16cex="http://schemas.microsoft.com/office/word/2018/wordml/cex" xmlns:w16cid="http://schemas.microsoft.com/office/word/2016/wordml/cid" xmlns:w16="http://schemas.microsoft.com/office/word/2018/wordml" xmlns:w16du="http://schemas.microsoft.com/office/word/2023/wordml/word16du" xmlns:w16sdtdh="http://schemas.microsoft.com/office/word/2020/wordml/sdtdatahash" xmlns:w16sdtfl="http://schemas.microsoft.com/office/word/2024/wordml/sdtformatlock" xmlns:w16se="http://schemas.microsoft.com/office/word/2015/wordml/symex" xmlns:wpg="http://schemas.microsoft.com/office/word/2010/wordprocessingGroup" xmlns:wpi="http://schemas.microsoft.com/office/word/2010/wordprocessingInk" xmlns:wne="http://schemas.microsoft.com/office/word/2006/wordml" xmlns:wps="http://schemas.microsoft.com/office/word/2010/wordprocessingShape" mc:Ignorable="w14 w15 w16se w16cid w16 w16cex w16sdtdh w16sdtfl w16du wp14">
   <w:abstractNum w:abstractNumId="0" w15:restartNumberingAfterBreak="0">
     <w:nsid w:val="76A84D55"/>
     <w:multiLevelType w:val="multilevel"/>
@@ -4519,14 +2800,14 @@
       </w:rPr>
     </w:lvl>
   </w:abstractNum>
-  <w:num w:numId="1">
+  <w:num w:numId="1" w16cid:durableId="529612905">
     <w:abstractNumId w:val="0"/>
   </w:num>
 </w:numbering>
 </file>
 
 <file path=word/styles.xml><?xml version="1.0" encoding="utf-8"?>
-<w:styles xmlns:mc="http://schemas.openxmlformats.org/markup-compatibility/2006" xmlns:r="http://schemas.openxmlformats.org/officeDocument/2006/relationships" xmlns:w="http://schemas.openxmlformats.org/wordprocessingml/2006/main" xmlns:w14="http://schemas.microsoft.com/office/word/2010/wordml" xmlns:w15="http://schemas.microsoft.com/office/word/2012/wordml" xmlns:w16cid="http://schemas.microsoft.com/office/word/2016/wordml/cid" xmlns:w16se="http://schemas.microsoft.com/office/word/2015/wordml/symex" mc:Ignorable="w14 w15 w16se w16cid">
+<w:styles xmlns:mc="http://schemas.openxmlformats.org/markup-compatibility/2006" xmlns:r="http://schemas.openxmlformats.org/officeDocument/2006/relationships" xmlns:w="http://schemas.openxmlformats.org/wordprocessingml/2006/main" xmlns:w14="http://schemas.microsoft.com/office/word/2010/wordml" xmlns:w15="http://schemas.microsoft.com/office/word/2012/wordml" xmlns:w16cex="http://schemas.microsoft.com/office/word/2018/wordml/cex" xmlns:w16cid="http://schemas.microsoft.com/office/word/2016/wordml/cid" xmlns:w16="http://schemas.microsoft.com/office/word/2018/wordml" xmlns:w16du="http://schemas.microsoft.com/office/word/2023/wordml/word16du" xmlns:w16sdtdh="http://schemas.microsoft.com/office/word/2020/wordml/sdtdatahash" xmlns:w16sdtfl="http://schemas.microsoft.com/office/word/2024/wordml/sdtformatlock" xmlns:w16se="http://schemas.microsoft.com/office/word/2015/wordml/symex" mc:Ignorable="w14 w15 w16se w16cid w16 w16cex w16sdtdh w16sdtfl w16du">
   <w:docDefaults>
     <w:rPrDefault>
       <w:rPr>
@@ -4542,7 +2823,7 @@
       </w:pPr>
     </w:pPrDefault>
   </w:docDefaults>
-  <w:latentStyles w:defLockedState="0" w:defUIPriority="99" w:defSemiHidden="0" w:defUnhideWhenUsed="0" w:defQFormat="0" w:count="377">
+  <w:latentStyles w:defLockedState="0" w:defUIPriority="99" w:defSemiHidden="0" w:defUnhideWhenUsed="0" w:defQFormat="0" w:count="376">
     <w:lsdException w:name="Normal" w:uiPriority="0" w:qFormat="1"/>
     <w:lsdException w:name="heading 1" w:uiPriority="9" w:qFormat="1"/>
     <w:lsdException w:name="heading 2" w:semiHidden="1" w:uiPriority="9" w:unhideWhenUsed="1" w:qFormat="1"/>
@@ -4919,7 +3200,6 @@
     <w:lsdException w:name="Hashtag" w:semiHidden="1" w:unhideWhenUsed="1"/>
     <w:lsdException w:name="Unresolved Mention" w:semiHidden="1" w:unhideWhenUsed="1"/>
     <w:lsdException w:name="Smart Link" w:semiHidden="1" w:unhideWhenUsed="1"/>
-    <w:lsdException w:name="Smart Link Error" w:semiHidden="1" w:unhideWhenUsed="1"/>
   </w:latentStyles>
   <w:style w:type="paragraph" w:default="1" w:styleId="Normal">
     <w:name w:val="Normal"/>

</xml_diff>